<commit_message>
Finalised Texts for Alpha 0.1
</commit_message>
<xml_diff>
--- a/assets/texts/epic_runner_texts.docx
+++ b/assets/texts/epic_runner_texts.docx
@@ -5,14 +5,14 @@
     <w:p>
       <w:pPr>
         <w:pStyle w:val="Overskrift"/>
-        <w:shd w:fill="FFFFFF" w:val="clear"/>
+        <w:shd w:val="clear" w:fill="FFFFFF"/>
         <w:spacing w:lineRule="auto" w:line="360"/>
         <w:jc w:val="both"/>
         <w:rPr/>
       </w:pPr>
       <w:r>
         <w:rPr>
-          <w:position w:val="7"/>
+          <w:position w:val="13"/>
           <w:lang w:val="da-DK"/>
         </w:rPr>
         <w:t>Epic Runner Text</w:t>
@@ -21,18 +21,18 @@
     <w:p>
       <w:pPr>
         <w:pStyle w:val="Brdtekst"/>
-        <w:shd w:fill="FFFFFF" w:val="clear"/>
-        <w:jc w:val="both"/>
-        <w:rPr/>
-      </w:pPr>
-      <w:r>
-        <w:rPr/>
-      </w:r>
-    </w:p>
-    <w:p>
-      <w:pPr>
-        <w:pStyle w:val="Brdtekst"/>
-        <w:shd w:fill="FFFFFF" w:val="clear"/>
+        <w:shd w:val="clear" w:fill="FFFFFF"/>
+        <w:jc w:val="both"/>
+        <w:rPr/>
+      </w:pPr>
+      <w:r>
+        <w:rPr/>
+      </w:r>
+    </w:p>
+    <w:p>
+      <w:pPr>
+        <w:pStyle w:val="Brdtekst"/>
+        <w:shd w:val="clear" w:fill="FFFFFF"/>
         <w:jc w:val="both"/>
         <w:rPr>
           <w:i/>
@@ -52,18 +52,18 @@
     <w:p>
       <w:pPr>
         <w:pStyle w:val="Brdtekst"/>
-        <w:shd w:fill="FFFFFF" w:val="clear"/>
-        <w:jc w:val="both"/>
-        <w:rPr/>
-      </w:pPr>
-      <w:r>
-        <w:rPr/>
-      </w:r>
-    </w:p>
-    <w:p>
-      <w:pPr>
-        <w:pStyle w:val="Brdtekst"/>
-        <w:shd w:fill="FFFFFF" w:val="clear"/>
+        <w:shd w:val="clear" w:fill="FFFFFF"/>
+        <w:jc w:val="both"/>
+        <w:rPr/>
+      </w:pPr>
+      <w:r>
+        <w:rPr/>
+      </w:r>
+    </w:p>
+    <w:p>
+      <w:pPr>
+        <w:pStyle w:val="Brdtekst"/>
+        <w:shd w:val="clear" w:fill="FFFFFF"/>
         <w:jc w:val="both"/>
         <w:rPr>
           <w:b/>
@@ -83,18 +83,18 @@
     <w:p>
       <w:pPr>
         <w:pStyle w:val="Brdtekst"/>
-        <w:shd w:fill="FFFFFF" w:val="clear"/>
-        <w:jc w:val="both"/>
-        <w:rPr/>
-      </w:pPr>
-      <w:r>
-        <w:rPr/>
-      </w:r>
-    </w:p>
-    <w:p>
-      <w:pPr>
-        <w:pStyle w:val="Brdtekst"/>
-        <w:shd w:fill="FFFFFF" w:val="clear"/>
+        <w:shd w:val="clear" w:fill="FFFFFF"/>
+        <w:jc w:val="both"/>
+        <w:rPr/>
+      </w:pPr>
+      <w:r>
+        <w:rPr/>
+      </w:r>
+    </w:p>
+    <w:p>
+      <w:pPr>
+        <w:pStyle w:val="Brdtekst"/>
+        <w:shd w:val="clear" w:fill="FFFFFF"/>
         <w:jc w:val="both"/>
         <w:rPr>
           <w:b/>
@@ -114,7 +114,7 @@
     <w:p>
       <w:pPr>
         <w:pStyle w:val="Brdtekst"/>
-        <w:shd w:fill="FFFFFF" w:val="clear"/>
+        <w:shd w:val="clear" w:fill="FFFFFF"/>
         <w:jc w:val="both"/>
         <w:rPr/>
       </w:pPr>
@@ -129,7 +129,7 @@
           <w:ilvl w:val="0"/>
           <w:numId w:val="1"/>
         </w:numPr>
-        <w:shd w:fill="FFFFFF" w:val="clear"/>
+        <w:shd w:val="clear" w:fill="FFFFFF"/>
         <w:ind w:left="240" w:right="0" w:hanging="240"/>
         <w:jc w:val="both"/>
         <w:rPr>
@@ -139,7 +139,7 @@
       </w:pPr>
       <w:r>
         <w:rPr>
-          <w:position w:val="3"/>
+          <w:position w:val="2"/>
           <w:lang w:val="da-DK"/>
         </w:rPr>
         <w:t>Velkommen til Epic Runner, n</w:t>
@@ -158,7 +158,7 @@
           <w:ilvl w:val="0"/>
           <w:numId w:val="2"/>
         </w:numPr>
-        <w:shd w:fill="FFFFFF" w:val="clear"/>
+        <w:shd w:val="clear" w:fill="FFFFFF"/>
         <w:ind w:left="240" w:right="0" w:hanging="240"/>
         <w:jc w:val="both"/>
         <w:rPr>
@@ -168,7 +168,7 @@
       </w:pPr>
       <w:r>
         <w:rPr>
-          <w:position w:val="3"/>
+          <w:position w:val="2"/>
           <w:lang w:val="da-DK"/>
         </w:rPr>
         <w:t>Kom i bedre form ved at l</w:t>
@@ -187,7 +187,7 @@
           <w:ilvl w:val="0"/>
           <w:numId w:val="3"/>
         </w:numPr>
-        <w:shd w:fill="FFFFFF" w:val="clear"/>
+        <w:shd w:val="clear" w:fill="FFFFFF"/>
         <w:ind w:left="240" w:right="0" w:hanging="240"/>
         <w:jc w:val="both"/>
         <w:rPr>
@@ -197,7 +197,7 @@
       </w:pPr>
       <w:r>
         <w:rPr>
-          <w:position w:val="3"/>
+          <w:position w:val="2"/>
           <w:lang w:val="da-DK"/>
         </w:rPr>
         <w:t>Epic Runner tilpasser sig automatisk dit niveau, og motiverer dig til at l</w:t>
@@ -216,7 +216,7 @@
           <w:ilvl w:val="0"/>
           <w:numId w:val="4"/>
         </w:numPr>
-        <w:shd w:fill="FFFFFF" w:val="clear"/>
+        <w:shd w:val="clear" w:fill="FFFFFF"/>
         <w:ind w:left="240" w:right="0" w:hanging="240"/>
         <w:jc w:val="both"/>
         <w:rPr>
@@ -226,7 +226,7 @@
       </w:pPr>
       <w:r>
         <w:rPr>
-          <w:position w:val="3"/>
+          <w:position w:val="2"/>
           <w:lang w:val="da-DK"/>
         </w:rPr>
         <w:t>Du er aldrig alene p</w:t>
@@ -255,7 +255,7 @@
           <w:ilvl w:val="0"/>
           <w:numId w:val="5"/>
         </w:numPr>
-        <w:shd w:fill="FFFFFF" w:val="clear"/>
+        <w:shd w:val="clear" w:fill="FFFFFF"/>
         <w:ind w:left="240" w:right="0" w:hanging="240"/>
         <w:jc w:val="both"/>
         <w:rPr>
@@ -265,7 +265,7 @@
       </w:pPr>
       <w:r>
         <w:rPr>
-          <w:position w:val="3"/>
+          <w:position w:val="2"/>
           <w:lang w:val="da-DK"/>
         </w:rPr>
         <w:t>Deltag i vores s</w:t>
@@ -280,18 +280,18 @@
     <w:p>
       <w:pPr>
         <w:pStyle w:val="Brdtekst"/>
-        <w:shd w:fill="FFFFFF" w:val="clear"/>
-        <w:jc w:val="both"/>
-        <w:rPr/>
-      </w:pPr>
-      <w:r>
-        <w:rPr/>
-      </w:r>
-    </w:p>
-    <w:p>
-      <w:pPr>
-        <w:pStyle w:val="Brdtekst"/>
-        <w:shd w:fill="FFFFFF" w:val="clear"/>
+        <w:shd w:val="clear" w:fill="FFFFFF"/>
+        <w:jc w:val="both"/>
+        <w:rPr/>
+      </w:pPr>
+      <w:r>
+        <w:rPr/>
+      </w:r>
+    </w:p>
+    <w:p>
+      <w:pPr>
+        <w:pStyle w:val="Brdtekst"/>
+        <w:shd w:val="clear" w:fill="FFFFFF"/>
         <w:jc w:val="both"/>
         <w:rPr>
           <w:b/>
@@ -311,7 +311,7 @@
     <w:p>
       <w:pPr>
         <w:pStyle w:val="Brdtekst"/>
-        <w:shd w:fill="FFFFFF" w:val="clear"/>
+        <w:shd w:val="clear" w:fill="FFFFFF"/>
         <w:jc w:val="both"/>
         <w:rPr/>
       </w:pPr>
@@ -326,7 +326,7 @@
           <w:ilvl w:val="0"/>
           <w:numId w:val="6"/>
         </w:numPr>
-        <w:shd w:fill="FFFFFF" w:val="clear"/>
+        <w:shd w:val="clear" w:fill="FFFFFF"/>
         <w:ind w:left="240" w:right="0" w:hanging="240"/>
         <w:jc w:val="both"/>
         <w:rPr>
@@ -336,7 +336,7 @@
       </w:pPr>
       <w:r>
         <w:rPr>
-          <w:position w:val="3"/>
+          <w:position w:val="2"/>
           <w:lang w:val="da-DK"/>
         </w:rPr>
         <w:t>Vi sl</w:t>
@@ -351,18 +351,18 @@
     <w:p>
       <w:pPr>
         <w:pStyle w:val="Brdtekst"/>
-        <w:shd w:fill="FFFFFF" w:val="clear"/>
-        <w:jc w:val="both"/>
-        <w:rPr/>
-      </w:pPr>
-      <w:r>
-        <w:rPr/>
-      </w:r>
-    </w:p>
-    <w:p>
-      <w:pPr>
-        <w:pStyle w:val="Brdtekst"/>
-        <w:shd w:fill="FFFFFF" w:val="clear"/>
+        <w:shd w:val="clear" w:fill="FFFFFF"/>
+        <w:jc w:val="both"/>
+        <w:rPr/>
+      </w:pPr>
+      <w:r>
+        <w:rPr/>
+      </w:r>
+    </w:p>
+    <w:p>
+      <w:pPr>
+        <w:pStyle w:val="Brdtekst"/>
+        <w:shd w:val="clear" w:fill="FFFFFF"/>
         <w:jc w:val="both"/>
         <w:rPr/>
       </w:pPr>
@@ -376,18 +376,18 @@
     <w:p>
       <w:pPr>
         <w:pStyle w:val="Brdtekst"/>
-        <w:shd w:fill="FFFFFF" w:val="clear"/>
-        <w:jc w:val="both"/>
-        <w:rPr/>
-      </w:pPr>
-      <w:r>
-        <w:rPr/>
-      </w:r>
-    </w:p>
-    <w:p>
-      <w:pPr>
-        <w:pStyle w:val="Brdtekst"/>
-        <w:shd w:fill="FFFFFF" w:val="clear"/>
+        <w:shd w:val="clear" w:fill="FFFFFF"/>
+        <w:jc w:val="both"/>
+        <w:rPr/>
+      </w:pPr>
+      <w:r>
+        <w:rPr/>
+      </w:r>
+    </w:p>
+    <w:p>
+      <w:pPr>
+        <w:pStyle w:val="Brdtekst"/>
+        <w:shd w:val="clear" w:fill="FFFFFF"/>
         <w:jc w:val="both"/>
         <w:rPr/>
       </w:pPr>
@@ -401,18 +401,18 @@
     <w:p>
       <w:pPr>
         <w:pStyle w:val="Brdtekst"/>
-        <w:shd w:fill="FFFFFF" w:val="clear"/>
-        <w:jc w:val="both"/>
-        <w:rPr/>
-      </w:pPr>
-      <w:r>
-        <w:rPr/>
-      </w:r>
-    </w:p>
-    <w:p>
-      <w:pPr>
-        <w:pStyle w:val="Brdtekst"/>
-        <w:shd w:fill="FFFFFF" w:val="clear"/>
+        <w:shd w:val="clear" w:fill="FFFFFF"/>
+        <w:jc w:val="both"/>
+        <w:rPr/>
+      </w:pPr>
+      <w:r>
+        <w:rPr/>
+      </w:r>
+    </w:p>
+    <w:p>
+      <w:pPr>
+        <w:pStyle w:val="Brdtekst"/>
+        <w:shd w:val="clear" w:fill="FFFFFF"/>
         <w:jc w:val="both"/>
         <w:rPr>
           <w:b w:val="false"/>
@@ -432,31 +432,27 @@
     <w:p>
       <w:pPr>
         <w:pStyle w:val="Brdtekst"/>
-        <w:shd w:fill="FFFFFF" w:val="clear"/>
-        <w:jc w:val="both"/>
-        <w:rPr>
-          <w:b w:val="false"/>
-          <w:b w:val="false"/>
-          <w:bCs w:val="false"/>
-        </w:rPr>
-      </w:pPr>
-      <w:r>
-        <w:rPr>
-          <w:b w:val="false"/>
-          <w:bCs w:val="false"/>
-        </w:rPr>
-      </w:r>
-    </w:p>
-    <w:p>
-      <w:pPr>
-        <w:pStyle w:val="Brdtekst"/>
-        <w:shd w:fill="FFFFFF" w:val="clear"/>
-        <w:jc w:val="both"/>
-        <w:rPr>
-          <w:b w:val="false"/>
-          <w:b w:val="false"/>
-          <w:bCs w:val="false"/>
-        </w:rPr>
+        <w:shd w:val="clear" w:fill="FFFFFF"/>
+        <w:jc w:val="both"/>
+        <w:rPr>
+          <w:b w:val="false"/>
+          <w:b w:val="false"/>
+          <w:bCs w:val="false"/>
+        </w:rPr>
+      </w:pPr>
+      <w:r>
+        <w:rPr>
+          <w:b w:val="false"/>
+          <w:bCs w:val="false"/>
+        </w:rPr>
+      </w:r>
+    </w:p>
+    <w:p>
+      <w:pPr>
+        <w:pStyle w:val="Brdtekst"/>
+        <w:shd w:val="clear" w:fill="FFFFFF"/>
+        <w:jc w:val="both"/>
+        <w:rPr/>
       </w:pPr>
       <w:bookmarkStart w:id="0" w:name="__DdeLink__138_329638142"/>
       <w:bookmarkEnd w:id="0"/>
@@ -466,53 +462,55 @@
           <w:bCs/>
           <w:lang w:val="da-DK"/>
         </w:rPr>
-        <w:t>Introtekst (tutorial-flow ala Endomondo)</w:t>
-      </w:r>
-    </w:p>
-    <w:p>
-      <w:pPr>
-        <w:pStyle w:val="Brdtekst"/>
-        <w:shd w:fill="FFFFFF" w:val="clear"/>
-        <w:jc w:val="both"/>
-        <w:rPr>
-          <w:b w:val="false"/>
-          <w:b w:val="false"/>
-          <w:bCs w:val="false"/>
-        </w:rPr>
-      </w:pPr>
-      <w:r>
-        <w:rPr>
-          <w:b w:val="false"/>
-          <w:bCs w:val="false"/>
-        </w:rPr>
-      </w:r>
-    </w:p>
-    <w:p>
-      <w:pPr>
-        <w:pStyle w:val="Brdtekst"/>
-        <w:numPr>
-          <w:ilvl w:val="0"/>
-          <w:numId w:val="7"/>
-        </w:numPr>
-        <w:shd w:fill="FFFFFF" w:val="clear"/>
-        <w:tabs>
-          <w:tab w:val="left" w:pos="240" w:leader="none"/>
-        </w:tabs>
-        <w:ind w:left="240" w:right="0" w:hanging="240"/>
-        <w:jc w:val="both"/>
-        <w:rPr>
-          <w:b/>
-          <w:b/>
-          <w:bCs/>
-          <w:sz w:val="26"/>
-          <w:szCs w:val="26"/>
-        </w:rPr>
-      </w:pPr>
-      <w:r>
-        <w:rPr>
-          <w:b w:val="false"/>
-          <w:bCs w:val="false"/>
-          <w:position w:val="3"/>
+        <w:t>Introtekst (tutorial-flow ala Endomondo</w:t>
+      </w:r>
+      <w:r>
+        <w:rPr>
+          <w:b/>
+          <w:bCs/>
+          <w:lang w:val="da-DK"/>
+        </w:rPr>
+        <w:t>)</w:t>
+      </w:r>
+    </w:p>
+    <w:p>
+      <w:pPr>
+        <w:pStyle w:val="Brdtekst"/>
+        <w:shd w:val="clear" w:fill="FFFFFF"/>
+        <w:jc w:val="both"/>
+        <w:rPr>
+          <w:b/>
+          <w:b/>
+          <w:bCs/>
+          <w:position w:val="2"/>
+          <w:lang w:val="da-DK"/>
+        </w:rPr>
+      </w:pPr>
+      <w:r>
+        <w:rPr/>
+      </w:r>
+    </w:p>
+    <w:p>
+      <w:pPr>
+        <w:pStyle w:val="Brdtekst"/>
+        <w:shd w:val="clear" w:fill="FFFFFF"/>
+        <w:jc w:val="both"/>
+        <w:rPr/>
+      </w:pPr>
+      <w:r>
+        <w:rPr>
+          <w:b/>
+          <w:bCs/>
+          <w:position w:val="2"/>
+          <w:lang w:val="da-DK"/>
+        </w:rPr>
+        <w:t xml:space="preserve">- </w:t>
+      </w:r>
+      <w:r>
+        <w:rPr>
+          <w:b w:val="false"/>
+          <w:bCs w:val="false"/>
+          <w:position w:val="2"/>
           <w:lang w:val="da-DK"/>
         </w:rPr>
         <w:t>(</w:t>
@@ -554,32 +552,34 @@
     <w:p>
       <w:pPr>
         <w:pStyle w:val="Brdtekst"/>
-        <w:numPr>
-          <w:ilvl w:val="0"/>
-          <w:numId w:val="8"/>
-        </w:numPr>
-        <w:shd w:fill="FFFFFF" w:val="clear"/>
-        <w:tabs>
-          <w:tab w:val="left" w:pos="240" w:leader="none"/>
-        </w:tabs>
-        <w:ind w:left="240" w:right="0" w:hanging="240"/>
-        <w:jc w:val="both"/>
-        <w:rPr>
-          <w:b/>
-          <w:b/>
-          <w:bCs/>
-          <w:sz w:val="26"/>
-          <w:szCs w:val="26"/>
-        </w:rPr>
-      </w:pPr>
-      <w:r>
-        <w:rPr>
-          <w:b w:val="false"/>
-          <w:bCs w:val="false"/>
-          <w:position w:val="3"/>
-          <w:lang w:val="da-DK"/>
-        </w:rPr>
-        <w:t>(</w:t>
+        <w:shd w:val="clear" w:fill="FFFFFF"/>
+        <w:jc w:val="both"/>
+        <w:rPr>
+          <w:b w:val="false"/>
+          <w:b w:val="false"/>
+          <w:bCs w:val="false"/>
+          <w:lang w:val="da-DK"/>
+        </w:rPr>
+      </w:pPr>
+      <w:r>
+        <w:rPr/>
+      </w:r>
+    </w:p>
+    <w:p>
+      <w:pPr>
+        <w:pStyle w:val="Brdtekst"/>
+        <w:shd w:val="clear" w:fill="FFFFFF"/>
+        <w:jc w:val="both"/>
+        <w:rPr/>
+      </w:pPr>
+      <w:r>
+        <w:rPr>
+          <w:b w:val="false"/>
+          <w:bCs w:val="false"/>
+          <w:position w:val="2"/>
+          <w:lang w:val="da-DK"/>
+        </w:rPr>
+        <w:t>- (</w:t>
       </w:r>
       <w:r>
         <w:rPr>
@@ -618,32 +618,34 @@
     <w:p>
       <w:pPr>
         <w:pStyle w:val="Brdtekst"/>
-        <w:numPr>
-          <w:ilvl w:val="0"/>
-          <w:numId w:val="9"/>
-        </w:numPr>
-        <w:shd w:fill="FFFFFF" w:val="clear"/>
-        <w:tabs>
-          <w:tab w:val="left" w:pos="240" w:leader="none"/>
-        </w:tabs>
-        <w:ind w:left="240" w:right="0" w:hanging="240"/>
-        <w:jc w:val="both"/>
-        <w:rPr>
-          <w:b/>
-          <w:b/>
-          <w:bCs/>
-          <w:sz w:val="26"/>
-          <w:szCs w:val="26"/>
-        </w:rPr>
-      </w:pPr>
-      <w:r>
-        <w:rPr>
-          <w:b w:val="false"/>
-          <w:bCs w:val="false"/>
-          <w:position w:val="3"/>
-          <w:lang w:val="da-DK"/>
-        </w:rPr>
-        <w:t>(</w:t>
+        <w:shd w:val="clear" w:fill="FFFFFF"/>
+        <w:jc w:val="both"/>
+        <w:rPr>
+          <w:b w:val="false"/>
+          <w:b w:val="false"/>
+          <w:bCs w:val="false"/>
+          <w:lang w:val="da-DK"/>
+        </w:rPr>
+      </w:pPr>
+      <w:r>
+        <w:rPr/>
+      </w:r>
+    </w:p>
+    <w:p>
+      <w:pPr>
+        <w:pStyle w:val="Brdtekst"/>
+        <w:shd w:val="clear" w:fill="FFFFFF"/>
+        <w:jc w:val="both"/>
+        <w:rPr/>
+      </w:pPr>
+      <w:r>
+        <w:rPr>
+          <w:b w:val="false"/>
+          <w:bCs w:val="false"/>
+          <w:position w:val="2"/>
+          <w:lang w:val="da-DK"/>
+        </w:rPr>
+        <w:t>- (</w:t>
       </w:r>
       <w:r>
         <w:rPr>
@@ -682,32 +684,34 @@
     <w:p>
       <w:pPr>
         <w:pStyle w:val="Brdtekst"/>
-        <w:numPr>
-          <w:ilvl w:val="0"/>
-          <w:numId w:val="10"/>
-        </w:numPr>
-        <w:shd w:fill="FFFFFF" w:val="clear"/>
-        <w:tabs>
-          <w:tab w:val="left" w:pos="240" w:leader="none"/>
-        </w:tabs>
-        <w:ind w:left="240" w:right="0" w:hanging="240"/>
-        <w:jc w:val="both"/>
-        <w:rPr>
-          <w:b/>
-          <w:b/>
-          <w:bCs/>
-          <w:sz w:val="26"/>
-          <w:szCs w:val="26"/>
-        </w:rPr>
-      </w:pPr>
-      <w:r>
-        <w:rPr>
-          <w:b w:val="false"/>
-          <w:bCs w:val="false"/>
-          <w:position w:val="3"/>
-          <w:lang w:val="da-DK"/>
-        </w:rPr>
-        <w:t>(Fokus p</w:t>
+        <w:shd w:val="clear" w:fill="FFFFFF"/>
+        <w:jc w:val="both"/>
+        <w:rPr>
+          <w:b w:val="false"/>
+          <w:b w:val="false"/>
+          <w:bCs w:val="false"/>
+          <w:lang w:val="da-DK"/>
+        </w:rPr>
+      </w:pPr>
+      <w:r>
+        <w:rPr/>
+      </w:r>
+    </w:p>
+    <w:p>
+      <w:pPr>
+        <w:pStyle w:val="Brdtekst"/>
+        <w:shd w:val="clear" w:fill="FFFFFF"/>
+        <w:jc w:val="both"/>
+        <w:rPr/>
+      </w:pPr>
+      <w:r>
+        <w:rPr>
+          <w:b w:val="false"/>
+          <w:bCs w:val="false"/>
+          <w:position w:val="2"/>
+          <w:lang w:val="da-DK"/>
+        </w:rPr>
+        <w:t>- (Fokus p</w:t>
       </w:r>
       <w:r>
         <w:rPr>
@@ -754,66 +758,58 @@
     <w:p>
       <w:pPr>
         <w:pStyle w:val="Brdtekst"/>
-        <w:shd w:fill="FFFFFF" w:val="clear"/>
-        <w:jc w:val="both"/>
-        <w:rPr>
-          <w:b/>
-          <w:b/>
-          <w:bCs/>
-        </w:rPr>
-      </w:pPr>
-      <w:r>
-        <w:rPr/>
-      </w:r>
-    </w:p>
-    <w:p>
-      <w:pPr>
-        <w:pStyle w:val="Brdtekst"/>
-        <w:shd w:fill="FFFFFF" w:val="clear"/>
-        <w:jc w:val="both"/>
-        <w:rPr/>
-      </w:pPr>
-      <w:r>
-        <w:rPr>
-          <w:b/>
-          <w:bCs/>
-        </w:rPr>
-        <w:t>::</w:t>
-      </w:r>
-      <w:r>
-        <w:rPr>
-          <w:b/>
-          <w:bCs/>
-        </w:rPr>
-        <w:t>RUN SELECTOR</w:t>
-      </w:r>
-      <w:r>
-        <w:rPr>
-          <w:b/>
-          <w:bCs/>
-        </w:rPr>
-        <w:t>::</w:t>
-      </w:r>
-    </w:p>
-    <w:p>
-      <w:pPr>
-        <w:pStyle w:val="Brdtekst"/>
-        <w:shd w:fill="FFFFFF" w:val="clear"/>
-        <w:jc w:val="both"/>
-        <w:rPr>
-          <w:b/>
-          <w:b/>
-          <w:bCs/>
-        </w:rPr>
-      </w:pPr>
-      <w:r>
-        <w:rPr/>
-      </w:r>
-    </w:p>
-    <w:p>
-      <w:pPr>
-        <w:pStyle w:val="Brdtekst"/>
-        <w:shd w:fill="FFFFFF" w:val="clear"/>
+        <w:shd w:val="clear" w:fill="FFFFFF"/>
+        <w:jc w:val="both"/>
+        <w:rPr>
+          <w:b/>
+          <w:b/>
+          <w:bCs/>
+        </w:rPr>
+      </w:pPr>
+      <w:r>
+        <w:rPr>
+          <w:b/>
+          <w:bCs/>
+        </w:rPr>
+      </w:r>
+    </w:p>
+    <w:p>
+      <w:pPr>
+        <w:pStyle w:val="Brdtekst"/>
+        <w:shd w:val="clear" w:fill="FFFFFF"/>
+        <w:jc w:val="both"/>
+        <w:rPr/>
+      </w:pPr>
+      <w:r>
+        <w:rPr>
+          <w:b/>
+          <w:bCs/>
+        </w:rPr>
+        <w:t>::RUN SELECTOR::</w:t>
+      </w:r>
+    </w:p>
+    <w:p>
+      <w:pPr>
+        <w:pStyle w:val="Brdtekst"/>
+        <w:shd w:val="clear" w:fill="FFFFFF"/>
+        <w:jc w:val="both"/>
+        <w:rPr>
+          <w:b/>
+          <w:b/>
+          <w:bCs/>
+        </w:rPr>
+      </w:pPr>
+      <w:r>
+        <w:rPr>
+          <w:b/>
+          <w:bCs/>
+        </w:rPr>
+      </w:r>
+    </w:p>
+    <w:p>
+      <w:pPr>
+        <w:pStyle w:val="Brdtekst"/>
+        <w:shd w:val="clear" w:fill="FFFFFF"/>
         <w:jc w:val="both"/>
         <w:rPr/>
       </w:pPr>
@@ -829,23 +825,22 @@
     <w:p>
       <w:pPr>
         <w:pStyle w:val="Brdtekst"/>
-        <w:shd w:fill="FFFFFF" w:val="clear"/>
-        <w:jc w:val="both"/>
-        <w:rPr>
-          <w:lang w:val="da-DK"/>
-        </w:rPr>
-      </w:pPr>
-      <w:r>
-        <w:rPr>
-          <w:b w:val="false"/>
-          <w:bCs w:val="false"/>
-        </w:rPr>
-      </w:r>
-    </w:p>
-    <w:p>
-      <w:pPr>
-        <w:pStyle w:val="Brdtekst"/>
-        <w:shd w:fill="FFFFFF" w:val="clear"/>
+        <w:shd w:val="clear" w:fill="FFFFFF"/>
+        <w:jc w:val="both"/>
+        <w:rPr>
+          <w:lang w:val="da-DK"/>
+        </w:rPr>
+      </w:pPr>
+      <w:r>
+        <w:rPr>
+          <w:lang w:val="da-DK"/>
+        </w:rPr>
+      </w:r>
+    </w:p>
+    <w:p>
+      <w:pPr>
+        <w:pStyle w:val="Brdtekst"/>
+        <w:shd w:val="clear" w:fill="FFFFFF"/>
         <w:jc w:val="both"/>
         <w:rPr>
           <w:b w:val="false"/>
@@ -877,37 +872,28 @@
           <w:bCs w:val="false"/>
           <w:lang w:val="da-DK"/>
         </w:rPr>
-        <w:t xml:space="preserve">) </w:t>
-      </w:r>
-      <w:r>
-        <w:rPr>
-          <w:b w:val="false"/>
-          <w:bCs w:val="false"/>
-          <w:lang w:val="da-DK"/>
-        </w:rPr>
-        <w:t>I Epic Runner udfordrer vi dig til at løbe på nye måder. Derfor skræddersyr vi hele tiden nye løb til dig, alle baseret på din aktuelle løbeform.</w:t>
-      </w:r>
-    </w:p>
-    <w:p>
-      <w:pPr>
-        <w:pStyle w:val="Brdtekst"/>
-        <w:shd w:fill="FFFFFF" w:val="clear"/>
-        <w:jc w:val="both"/>
-        <w:rPr>
-          <w:lang w:val="da-DK"/>
-        </w:rPr>
-      </w:pPr>
-      <w:r>
-        <w:rPr>
-          <w:b w:val="false"/>
-          <w:bCs w:val="false"/>
-        </w:rPr>
-      </w:r>
-    </w:p>
-    <w:p>
-      <w:pPr>
-        <w:pStyle w:val="Brdtekst"/>
-        <w:shd w:fill="FFFFFF" w:val="clear"/>
+        <w:t>) I Epic Runner udfordrer vi dig til at løbe på nye måder. Derfor skræddersyr vi hele tiden nye løb til dig, alle baseret på din aktuelle løbeform.</w:t>
+      </w:r>
+    </w:p>
+    <w:p>
+      <w:pPr>
+        <w:pStyle w:val="Brdtekst"/>
+        <w:shd w:val="clear" w:fill="FFFFFF"/>
+        <w:jc w:val="both"/>
+        <w:rPr>
+          <w:lang w:val="da-DK"/>
+        </w:rPr>
+      </w:pPr>
+      <w:r>
+        <w:rPr>
+          <w:lang w:val="da-DK"/>
+        </w:rPr>
+      </w:r>
+    </w:p>
+    <w:p>
+      <w:pPr>
+        <w:pStyle w:val="Brdtekst"/>
+        <w:shd w:val="clear" w:fill="FFFFFF"/>
         <w:jc w:val="both"/>
         <w:rPr>
           <w:b w:val="false"/>
@@ -945,23 +931,22 @@
     <w:p>
       <w:pPr>
         <w:pStyle w:val="Brdtekst"/>
-        <w:shd w:fill="FFFFFF" w:val="clear"/>
-        <w:jc w:val="both"/>
-        <w:rPr>
-          <w:lang w:val="da-DK"/>
-        </w:rPr>
-      </w:pPr>
-      <w:r>
-        <w:rPr>
-          <w:b w:val="false"/>
-          <w:bCs w:val="false"/>
-        </w:rPr>
-      </w:r>
-    </w:p>
-    <w:p>
-      <w:pPr>
-        <w:pStyle w:val="Brdtekst"/>
-        <w:shd w:fill="FFFFFF" w:val="clear"/>
+        <w:shd w:val="clear" w:fill="FFFFFF"/>
+        <w:jc w:val="both"/>
+        <w:rPr>
+          <w:lang w:val="da-DK"/>
+        </w:rPr>
+      </w:pPr>
+      <w:r>
+        <w:rPr>
+          <w:lang w:val="da-DK"/>
+        </w:rPr>
+      </w:r>
+    </w:p>
+    <w:p>
+      <w:pPr>
+        <w:pStyle w:val="Brdtekst"/>
+        <w:shd w:val="clear" w:fill="FFFFFF"/>
         <w:jc w:val="both"/>
         <w:rPr>
           <w:b w:val="false"/>
@@ -999,23 +984,22 @@
     <w:p>
       <w:pPr>
         <w:pStyle w:val="Brdtekst"/>
-        <w:shd w:fill="FFFFFF" w:val="clear"/>
-        <w:jc w:val="both"/>
-        <w:rPr>
-          <w:lang w:val="da-DK"/>
-        </w:rPr>
-      </w:pPr>
-      <w:r>
-        <w:rPr>
-          <w:b w:val="false"/>
-          <w:bCs w:val="false"/>
-        </w:rPr>
-      </w:r>
-    </w:p>
-    <w:p>
-      <w:pPr>
-        <w:pStyle w:val="Brdtekst"/>
-        <w:shd w:fill="FFFFFF" w:val="clear"/>
+        <w:shd w:val="clear" w:fill="FFFFFF"/>
+        <w:jc w:val="both"/>
+        <w:rPr>
+          <w:lang w:val="da-DK"/>
+        </w:rPr>
+      </w:pPr>
+      <w:r>
+        <w:rPr>
+          <w:lang w:val="da-DK"/>
+        </w:rPr>
+      </w:r>
+    </w:p>
+    <w:p>
+      <w:pPr>
+        <w:pStyle w:val="Brdtekst"/>
+        <w:shd w:val="clear" w:fill="FFFFFF"/>
         <w:jc w:val="both"/>
         <w:rPr>
           <w:b w:val="false"/>
@@ -1053,23 +1037,22 @@
     <w:p>
       <w:pPr>
         <w:pStyle w:val="Brdtekst"/>
-        <w:shd w:fill="FFFFFF" w:val="clear"/>
-        <w:jc w:val="both"/>
-        <w:rPr>
-          <w:lang w:val="da-DK"/>
-        </w:rPr>
-      </w:pPr>
-      <w:r>
-        <w:rPr>
-          <w:b w:val="false"/>
-          <w:bCs w:val="false"/>
-        </w:rPr>
-      </w:r>
-    </w:p>
-    <w:p>
-      <w:pPr>
-        <w:pStyle w:val="Brdtekst"/>
-        <w:shd w:fill="FFFFFF" w:val="clear"/>
+        <w:shd w:val="clear" w:fill="FFFFFF"/>
+        <w:jc w:val="both"/>
+        <w:rPr>
+          <w:lang w:val="da-DK"/>
+        </w:rPr>
+      </w:pPr>
+      <w:r>
+        <w:rPr>
+          <w:lang w:val="da-DK"/>
+        </w:rPr>
+      </w:r>
+    </w:p>
+    <w:p>
+      <w:pPr>
+        <w:pStyle w:val="Brdtekst"/>
+        <w:shd w:val="clear" w:fill="FFFFFF"/>
         <w:jc w:val="both"/>
         <w:rPr>
           <w:b w:val="false"/>
@@ -1107,59 +1090,58 @@
     <w:p>
       <w:pPr>
         <w:pStyle w:val="Brdtekst"/>
-        <w:shd w:fill="FFFFFF" w:val="clear"/>
-        <w:jc w:val="both"/>
-        <w:rPr>
-          <w:b/>
-          <w:b/>
-          <w:bCs/>
-        </w:rPr>
-      </w:pPr>
-      <w:r>
-        <w:rPr/>
-      </w:r>
-    </w:p>
-    <w:p>
-      <w:pPr>
-        <w:pStyle w:val="Brdtekst"/>
-        <w:shd w:fill="FFFFFF" w:val="clear"/>
-        <w:jc w:val="both"/>
-        <w:rPr/>
-      </w:pPr>
-      <w:r>
-        <w:rPr>
-          <w:b/>
-          <w:bCs/>
-        </w:rPr>
-        <w:t>::</w:t>
-      </w:r>
-      <w:r>
-        <w:rPr>
-          <w:b/>
-          <w:bCs/>
-        </w:rPr>
-        <w:t>RUN DETAILS::</w:t>
-      </w:r>
-    </w:p>
-    <w:p>
-      <w:pPr>
-        <w:pStyle w:val="Brdtekst"/>
-        <w:shd w:fill="FFFFFF" w:val="clear"/>
-        <w:jc w:val="both"/>
-        <w:rPr>
-          <w:b w:val="false"/>
-          <w:b w:val="false"/>
-          <w:bCs w:val="false"/>
-        </w:rPr>
-      </w:pPr>
-      <w:r>
-        <w:rPr/>
-      </w:r>
-    </w:p>
-    <w:p>
-      <w:pPr>
-        <w:pStyle w:val="Brdtekst"/>
-        <w:shd w:fill="FFFFFF" w:val="clear"/>
+        <w:shd w:val="clear" w:fill="FFFFFF"/>
+        <w:jc w:val="both"/>
+        <w:rPr>
+          <w:b/>
+          <w:b/>
+          <w:bCs/>
+        </w:rPr>
+      </w:pPr>
+      <w:r>
+        <w:rPr>
+          <w:b/>
+          <w:bCs/>
+        </w:rPr>
+      </w:r>
+    </w:p>
+    <w:p>
+      <w:pPr>
+        <w:pStyle w:val="Brdtekst"/>
+        <w:shd w:val="clear" w:fill="FFFFFF"/>
+        <w:jc w:val="both"/>
+        <w:rPr/>
+      </w:pPr>
+      <w:r>
+        <w:rPr>
+          <w:b/>
+          <w:bCs/>
+        </w:rPr>
+        <w:t>::RUN DETAILS::</w:t>
+      </w:r>
+    </w:p>
+    <w:p>
+      <w:pPr>
+        <w:pStyle w:val="Brdtekst"/>
+        <w:shd w:val="clear" w:fill="FFFFFF"/>
+        <w:jc w:val="both"/>
+        <w:rPr>
+          <w:b w:val="false"/>
+          <w:b w:val="false"/>
+          <w:bCs w:val="false"/>
+        </w:rPr>
+      </w:pPr>
+      <w:r>
+        <w:rPr>
+          <w:b w:val="false"/>
+          <w:bCs w:val="false"/>
+        </w:rPr>
+      </w:r>
+    </w:p>
+    <w:p>
+      <w:pPr>
+        <w:pStyle w:val="Brdtekst"/>
+        <w:shd w:val="clear" w:fill="FFFFFF"/>
         <w:jc w:val="both"/>
         <w:rPr>
           <w:b/>
@@ -1178,59 +1160,55 @@
     <w:p>
       <w:pPr>
         <w:pStyle w:val="Brdtekst"/>
-        <w:shd w:fill="FFFFFF" w:val="clear"/>
-        <w:jc w:val="both"/>
-        <w:rPr>
-          <w:b w:val="false"/>
-          <w:b w:val="false"/>
-          <w:bCs w:val="false"/>
-        </w:rPr>
-      </w:pPr>
-      <w:r>
-        <w:rPr/>
-      </w:r>
-    </w:p>
-    <w:p>
-      <w:pPr>
-        <w:pStyle w:val="Brdtekst"/>
-        <w:shd w:fill="FFFFFF" w:val="clear"/>
-        <w:jc w:val="both"/>
-        <w:rPr/>
-      </w:pPr>
-      <w:r>
-        <w:rPr>
-          <w:b w:val="false"/>
-          <w:bCs w:val="false"/>
-        </w:rPr>
-        <w:t>Lø</w:t>
-      </w:r>
-      <w:r>
-        <w:rPr>
-          <w:b w:val="false"/>
-          <w:bCs w:val="false"/>
-        </w:rPr>
-        <w:t>b fra din startposition, punkt a, til punkt b og tilbage igen.</w:t>
-      </w:r>
-    </w:p>
-    <w:p>
-      <w:pPr>
-        <w:pStyle w:val="Brdtekst"/>
-        <w:shd w:fill="FFFFFF" w:val="clear"/>
-        <w:jc w:val="both"/>
-        <w:rPr>
-          <w:b w:val="false"/>
-          <w:b w:val="false"/>
-          <w:bCs w:val="false"/>
-        </w:rPr>
-      </w:pPr>
-      <w:r>
-        <w:rPr/>
-      </w:r>
-    </w:p>
-    <w:p>
-      <w:pPr>
-        <w:pStyle w:val="Brdtekst"/>
-        <w:shd w:fill="FFFFFF" w:val="clear"/>
+        <w:shd w:val="clear" w:fill="FFFFFF"/>
+        <w:jc w:val="both"/>
+        <w:rPr>
+          <w:b w:val="false"/>
+          <w:b w:val="false"/>
+          <w:bCs w:val="false"/>
+        </w:rPr>
+      </w:pPr>
+      <w:r>
+        <w:rPr>
+          <w:b w:val="false"/>
+          <w:bCs w:val="false"/>
+        </w:rPr>
+      </w:r>
+    </w:p>
+    <w:p>
+      <w:pPr>
+        <w:pStyle w:val="Brdtekst"/>
+        <w:shd w:val="clear" w:fill="FFFFFF"/>
+        <w:jc w:val="both"/>
+        <w:rPr/>
+      </w:pPr>
+      <w:r>
+        <w:rPr>
+          <w:b w:val="false"/>
+          <w:bCs w:val="false"/>
+        </w:rPr>
+        <w:t>Løb fra din startposition, punkt a, til punkt b og tilbage igen.</w:t>
+      </w:r>
+    </w:p>
+    <w:p>
+      <w:pPr>
+        <w:pStyle w:val="Brdtekst"/>
+        <w:shd w:val="clear" w:fill="FFFFFF"/>
+        <w:jc w:val="both"/>
+        <w:rPr>
+          <w:b w:val="false"/>
+          <w:b w:val="false"/>
+          <w:bCs w:val="false"/>
+        </w:rPr>
+      </w:pPr>
+      <w:r>
+        <w:rPr/>
+      </w:r>
+    </w:p>
+    <w:p>
+      <w:pPr>
+        <w:pStyle w:val="Brdtekst"/>
+        <w:shd w:val="clear" w:fill="FFFFFF"/>
         <w:jc w:val="both"/>
         <w:rPr/>
       </w:pPr>
@@ -1245,28 +1223,24 @@
     <w:p>
       <w:pPr>
         <w:pStyle w:val="Brdtekst"/>
-        <w:shd w:fill="FFFFFF" w:val="clear"/>
-        <w:jc w:val="both"/>
-        <w:rPr>
-          <w:b w:val="false"/>
-          <w:b w:val="false"/>
-          <w:bCs w:val="false"/>
-        </w:rPr>
-      </w:pPr>
-      <w:r>
-        <w:rPr/>
-      </w:r>
-    </w:p>
-    <w:p>
-      <w:pPr>
-        <w:pStyle w:val="Brdtekst"/>
-        <w:shd w:fill="FFFFFF" w:val="clear"/>
-        <w:jc w:val="both"/>
-        <w:rPr>
-          <w:b/>
-          <w:b/>
-          <w:bCs/>
-        </w:rPr>
+        <w:shd w:val="clear" w:fill="FFFFFF"/>
+        <w:jc w:val="both"/>
+        <w:rPr>
+          <w:b w:val="false"/>
+          <w:b w:val="false"/>
+          <w:bCs w:val="false"/>
+        </w:rPr>
+      </w:pPr>
+      <w:r>
+        <w:rPr/>
+      </w:r>
+    </w:p>
+    <w:p>
+      <w:pPr>
+        <w:pStyle w:val="Brdtekst"/>
+        <w:shd w:val="clear" w:fill="FFFFFF"/>
+        <w:jc w:val="both"/>
+        <w:rPr/>
       </w:pPr>
       <w:r>
         <w:rPr>
@@ -1279,31 +1253,24 @@
     <w:p>
       <w:pPr>
         <w:pStyle w:val="Brdtekst"/>
-        <w:shd w:fill="FFFFFF" w:val="clear"/>
-        <w:jc w:val="both"/>
-        <w:rPr>
-          <w:b w:val="false"/>
-          <w:b w:val="false"/>
-          <w:bCs w:val="false"/>
-        </w:rPr>
-      </w:pPr>
-      <w:r>
-        <w:rPr>
-          <w:b w:val="false"/>
-          <w:bCs w:val="false"/>
-        </w:rPr>
-      </w:r>
-    </w:p>
-    <w:p>
-      <w:pPr>
-        <w:pStyle w:val="Brdtekst"/>
-        <w:shd w:fill="FFFFFF" w:val="clear"/>
-        <w:jc w:val="both"/>
-        <w:rPr>
-          <w:b w:val="false"/>
-          <w:b w:val="false"/>
-          <w:bCs w:val="false"/>
-        </w:rPr>
+        <w:shd w:val="clear" w:fill="FFFFFF"/>
+        <w:jc w:val="both"/>
+        <w:rPr>
+          <w:b/>
+          <w:b/>
+          <w:bCs/>
+        </w:rPr>
+      </w:pPr>
+      <w:r>
+        <w:rPr/>
+      </w:r>
+    </w:p>
+    <w:p>
+      <w:pPr>
+        <w:pStyle w:val="Brdtekst"/>
+        <w:shd w:val="clear" w:fill="FFFFFF"/>
+        <w:jc w:val="both"/>
+        <w:rPr/>
       </w:pPr>
       <w:r>
         <w:rPr>
@@ -1316,31 +1283,24 @@
     <w:p>
       <w:pPr>
         <w:pStyle w:val="Brdtekst"/>
-        <w:shd w:fill="FFFFFF" w:val="clear"/>
-        <w:jc w:val="both"/>
-        <w:rPr>
-          <w:b w:val="false"/>
-          <w:b w:val="false"/>
-          <w:bCs w:val="false"/>
-        </w:rPr>
-      </w:pPr>
-      <w:r>
-        <w:rPr>
-          <w:b w:val="false"/>
-          <w:bCs w:val="false"/>
-        </w:rPr>
-      </w:r>
-    </w:p>
-    <w:p>
-      <w:pPr>
-        <w:pStyle w:val="Brdtekst"/>
-        <w:shd w:fill="FFFFFF" w:val="clear"/>
-        <w:jc w:val="both"/>
-        <w:rPr>
-          <w:b w:val="false"/>
-          <w:b w:val="false"/>
-          <w:bCs w:val="false"/>
-        </w:rPr>
+        <w:shd w:val="clear" w:fill="FFFFFF"/>
+        <w:jc w:val="both"/>
+        <w:rPr>
+          <w:b w:val="false"/>
+          <w:b w:val="false"/>
+          <w:bCs w:val="false"/>
+        </w:rPr>
+      </w:pPr>
+      <w:r>
+        <w:rPr/>
+      </w:r>
+    </w:p>
+    <w:p>
+      <w:pPr>
+        <w:pStyle w:val="Brdtekst"/>
+        <w:shd w:val="clear" w:fill="FFFFFF"/>
+        <w:jc w:val="both"/>
+        <w:rPr/>
       </w:pPr>
       <w:r>
         <w:rPr>
@@ -1353,69 +1313,54 @@
     <w:p>
       <w:pPr>
         <w:pStyle w:val="Brdtekst"/>
-        <w:shd w:fill="FFFFFF" w:val="clear"/>
-        <w:jc w:val="both"/>
-        <w:rPr>
-          <w:b w:val="false"/>
-          <w:b w:val="false"/>
-          <w:bCs w:val="false"/>
-        </w:rPr>
-      </w:pPr>
-      <w:r>
-        <w:rPr/>
-      </w:r>
-    </w:p>
-    <w:p>
-      <w:pPr>
-        <w:pStyle w:val="Brdtekst"/>
-        <w:shd w:fill="FFFFFF" w:val="clear"/>
-        <w:jc w:val="both"/>
-        <w:rPr>
-          <w:b/>
-          <w:b/>
-          <w:bCs/>
-        </w:rPr>
-      </w:pPr>
-      <w:r>
-        <w:rPr>
-          <w:b/>
-          <w:bCs/>
-        </w:rPr>
-        <w:t>I</w:t>
-      </w:r>
-      <w:r>
-        <w:rPr>
-          <w:b/>
-          <w:bCs/>
-        </w:rPr>
-        <w:t>nterval Run</w:t>
-      </w:r>
-    </w:p>
-    <w:p>
-      <w:pPr>
-        <w:pStyle w:val="Brdtekst"/>
-        <w:shd w:fill="FFFFFF" w:val="clear"/>
-        <w:jc w:val="both"/>
-        <w:rPr>
-          <w:b w:val="false"/>
-          <w:b w:val="false"/>
-          <w:bCs w:val="false"/>
-        </w:rPr>
-      </w:pPr>
-      <w:r>
-        <w:rPr/>
-      </w:r>
-    </w:p>
-    <w:p>
-      <w:pPr>
-        <w:pStyle w:val="Brdtekst"/>
-        <w:shd w:fill="FFFFFF" w:val="clear"/>
-        <w:jc w:val="both"/>
-        <w:rPr>
-          <w:b w:val="false"/>
-          <w:b w:val="false"/>
-          <w:bCs w:val="false"/>
-        </w:rPr>
+        <w:shd w:val="clear" w:fill="FFFFFF"/>
+        <w:jc w:val="both"/>
+        <w:rPr>
+          <w:b w:val="false"/>
+          <w:b w:val="false"/>
+          <w:bCs w:val="false"/>
+        </w:rPr>
+      </w:pPr>
+      <w:r>
+        <w:rPr/>
+      </w:r>
+    </w:p>
+    <w:p>
+      <w:pPr>
+        <w:pStyle w:val="Brdtekst"/>
+        <w:shd w:val="clear" w:fill="FFFFFF"/>
+        <w:jc w:val="both"/>
+        <w:rPr/>
+      </w:pPr>
+      <w:r>
+        <w:rPr>
+          <w:b/>
+          <w:bCs/>
+        </w:rPr>
+        <w:t>Interval Run</w:t>
+      </w:r>
+    </w:p>
+    <w:p>
+      <w:pPr>
+        <w:pStyle w:val="Brdtekst"/>
+        <w:shd w:val="clear" w:fill="FFFFFF"/>
+        <w:jc w:val="both"/>
+        <w:rPr>
+          <w:b/>
+          <w:b/>
+          <w:bCs/>
+        </w:rPr>
+      </w:pPr>
+      <w:r>
+        <w:rPr/>
+      </w:r>
+    </w:p>
+    <w:p>
+      <w:pPr>
+        <w:pStyle w:val="Brdtekst"/>
+        <w:shd w:val="clear" w:fill="FFFFFF"/>
+        <w:jc w:val="both"/>
+        <w:rPr/>
       </w:pPr>
       <w:r>
         <w:rPr>
@@ -1428,59 +1373,52 @@
     <w:p>
       <w:pPr>
         <w:pStyle w:val="Brdtekst"/>
-        <w:shd w:fill="FFFFFF" w:val="clear"/>
-        <w:jc w:val="both"/>
-        <w:rPr>
-          <w:b w:val="false"/>
-          <w:b w:val="false"/>
-          <w:bCs w:val="false"/>
-        </w:rPr>
-      </w:pPr>
-      <w:r>
-        <w:rPr/>
-      </w:r>
-    </w:p>
-    <w:p>
-      <w:pPr>
-        <w:pStyle w:val="Brdtekst"/>
-        <w:shd w:fill="FFFFFF" w:val="clear"/>
-        <w:jc w:val="both"/>
-        <w:rPr/>
-      </w:pPr>
-      <w:r>
-        <w:rPr>
-          <w:b w:val="false"/>
-          <w:bCs w:val="false"/>
-        </w:rPr>
-        <w:t>F</w:t>
-      </w:r>
-      <w:r>
-        <w:rPr>
-          <w:b w:val="false"/>
-          <w:bCs w:val="false"/>
-        </w:rPr>
-        <w:t>uldfør antal intervaller &lt;medaljekrav&gt;.</w:t>
-      </w:r>
-    </w:p>
-    <w:p>
-      <w:pPr>
-        <w:pStyle w:val="Brdtekst"/>
-        <w:shd w:fill="FFFFFF" w:val="clear"/>
-        <w:jc w:val="both"/>
-        <w:rPr>
-          <w:b w:val="false"/>
-          <w:b w:val="false"/>
-          <w:bCs w:val="false"/>
-        </w:rPr>
-      </w:pPr>
-      <w:r>
-        <w:rPr/>
-      </w:r>
-    </w:p>
-    <w:p>
-      <w:pPr>
-        <w:pStyle w:val="Brdtekst"/>
-        <w:shd w:fill="FFFFFF" w:val="clear"/>
+        <w:shd w:val="clear" w:fill="FFFFFF"/>
+        <w:jc w:val="both"/>
+        <w:rPr>
+          <w:b w:val="false"/>
+          <w:b w:val="false"/>
+          <w:bCs w:val="false"/>
+        </w:rPr>
+      </w:pPr>
+      <w:r>
+        <w:rPr/>
+      </w:r>
+    </w:p>
+    <w:p>
+      <w:pPr>
+        <w:pStyle w:val="Brdtekst"/>
+        <w:shd w:val="clear" w:fill="FFFFFF"/>
+        <w:jc w:val="both"/>
+        <w:rPr/>
+      </w:pPr>
+      <w:r>
+        <w:rPr>
+          <w:b w:val="false"/>
+          <w:bCs w:val="false"/>
+        </w:rPr>
+        <w:t>Fuldfør antal intervaller &lt;medaljekrav&gt;.</w:t>
+      </w:r>
+    </w:p>
+    <w:p>
+      <w:pPr>
+        <w:pStyle w:val="Brdtekst"/>
+        <w:shd w:val="clear" w:fill="FFFFFF"/>
+        <w:jc w:val="both"/>
+        <w:rPr>
+          <w:b w:val="false"/>
+          <w:b w:val="false"/>
+          <w:bCs w:val="false"/>
+        </w:rPr>
+      </w:pPr>
+      <w:r>
+        <w:rPr/>
+      </w:r>
+    </w:p>
+    <w:p>
+      <w:pPr>
+        <w:pStyle w:val="Brdtekst"/>
+        <w:shd w:val="clear" w:fill="FFFFFF"/>
         <w:jc w:val="both"/>
         <w:rPr>
           <w:b/>
@@ -1499,25 +1437,25 @@
     <w:p>
       <w:pPr>
         <w:pStyle w:val="Brdtekst"/>
-        <w:shd w:fill="FFFFFF" w:val="clear"/>
-        <w:jc w:val="both"/>
-        <w:rPr>
-          <w:b w:val="false"/>
-          <w:b w:val="false"/>
-          <w:bCs w:val="false"/>
-        </w:rPr>
-      </w:pPr>
-      <w:r>
-        <w:rPr>
-          <w:b w:val="false"/>
-          <w:bCs w:val="false"/>
-        </w:rPr>
-      </w:r>
-    </w:p>
-    <w:p>
-      <w:pPr>
-        <w:pStyle w:val="Brdtekst"/>
-        <w:shd w:fill="FFFFFF" w:val="clear"/>
+        <w:shd w:val="clear" w:fill="FFFFFF"/>
+        <w:jc w:val="both"/>
+        <w:rPr>
+          <w:b w:val="false"/>
+          <w:b w:val="false"/>
+          <w:bCs w:val="false"/>
+        </w:rPr>
+      </w:pPr>
+      <w:r>
+        <w:rPr>
+          <w:b w:val="false"/>
+          <w:bCs w:val="false"/>
+        </w:rPr>
+      </w:r>
+    </w:p>
+    <w:p>
+      <w:pPr>
+        <w:pStyle w:val="Brdtekst"/>
+        <w:shd w:val="clear" w:fill="FFFFFF"/>
         <w:jc w:val="both"/>
         <w:rPr>
           <w:b w:val="false"/>
@@ -1536,25 +1474,25 @@
     <w:p>
       <w:pPr>
         <w:pStyle w:val="Brdtekst"/>
-        <w:shd w:fill="FFFFFF" w:val="clear"/>
-        <w:jc w:val="both"/>
-        <w:rPr>
-          <w:b w:val="false"/>
-          <w:b w:val="false"/>
-          <w:bCs w:val="false"/>
-        </w:rPr>
-      </w:pPr>
-      <w:r>
-        <w:rPr>
-          <w:b w:val="false"/>
-          <w:bCs w:val="false"/>
-        </w:rPr>
-      </w:r>
-    </w:p>
-    <w:p>
-      <w:pPr>
-        <w:pStyle w:val="Brdtekst"/>
-        <w:shd w:fill="FFFFFF" w:val="clear"/>
+        <w:shd w:val="clear" w:fill="FFFFFF"/>
+        <w:jc w:val="both"/>
+        <w:rPr>
+          <w:b w:val="false"/>
+          <w:b w:val="false"/>
+          <w:bCs w:val="false"/>
+        </w:rPr>
+      </w:pPr>
+      <w:r>
+        <w:rPr>
+          <w:b w:val="false"/>
+          <w:bCs w:val="false"/>
+        </w:rPr>
+      </w:r>
+    </w:p>
+    <w:p>
+      <w:pPr>
+        <w:pStyle w:val="Brdtekst"/>
+        <w:shd w:val="clear" w:fill="FFFFFF"/>
         <w:jc w:val="both"/>
         <w:rPr>
           <w:b w:val="false"/>
@@ -1573,25 +1511,25 @@
     <w:p>
       <w:pPr>
         <w:pStyle w:val="Brdtekst"/>
-        <w:shd w:fill="FFFFFF" w:val="clear"/>
-        <w:jc w:val="both"/>
-        <w:rPr>
-          <w:b w:val="false"/>
-          <w:b w:val="false"/>
-          <w:bCs w:val="false"/>
-        </w:rPr>
-      </w:pPr>
-      <w:r>
-        <w:rPr>
-          <w:b w:val="false"/>
-          <w:bCs w:val="false"/>
-        </w:rPr>
-      </w:r>
-    </w:p>
-    <w:p>
-      <w:pPr>
-        <w:pStyle w:val="Brdtekst"/>
-        <w:shd w:fill="FFFFFF" w:val="clear"/>
+        <w:shd w:val="clear" w:fill="FFFFFF"/>
+        <w:jc w:val="both"/>
+        <w:rPr>
+          <w:b w:val="false"/>
+          <w:b w:val="false"/>
+          <w:bCs w:val="false"/>
+        </w:rPr>
+      </w:pPr>
+      <w:r>
+        <w:rPr>
+          <w:b w:val="false"/>
+          <w:bCs w:val="false"/>
+        </w:rPr>
+      </w:r>
+    </w:p>
+    <w:p>
+      <w:pPr>
+        <w:pStyle w:val="Brdtekst"/>
+        <w:shd w:val="clear" w:fill="FFFFFF"/>
         <w:jc w:val="both"/>
         <w:rPr>
           <w:b w:val="false"/>
@@ -1610,25 +1548,25 @@
     <w:p>
       <w:pPr>
         <w:pStyle w:val="Brdtekst"/>
-        <w:shd w:fill="FFFFFF" w:val="clear"/>
-        <w:jc w:val="both"/>
-        <w:rPr>
-          <w:b w:val="false"/>
-          <w:b w:val="false"/>
-          <w:bCs w:val="false"/>
-        </w:rPr>
-      </w:pPr>
-      <w:r>
-        <w:rPr>
-          <w:b w:val="false"/>
-          <w:bCs w:val="false"/>
-        </w:rPr>
-      </w:r>
-    </w:p>
-    <w:p>
-      <w:pPr>
-        <w:pStyle w:val="Brdtekst"/>
-        <w:shd w:fill="FFFFFF" w:val="clear"/>
+        <w:shd w:val="clear" w:fill="FFFFFF"/>
+        <w:jc w:val="both"/>
+        <w:rPr>
+          <w:b w:val="false"/>
+          <w:b w:val="false"/>
+          <w:bCs w:val="false"/>
+        </w:rPr>
+      </w:pPr>
+      <w:r>
+        <w:rPr>
+          <w:b w:val="false"/>
+          <w:bCs w:val="false"/>
+        </w:rPr>
+      </w:r>
+    </w:p>
+    <w:p>
+      <w:pPr>
+        <w:pStyle w:val="Brdtekst"/>
+        <w:shd w:val="clear" w:fill="FFFFFF"/>
         <w:jc w:val="both"/>
         <w:rPr>
           <w:b/>
@@ -1647,90 +1585,64 @@
     <w:p>
       <w:pPr>
         <w:pStyle w:val="Brdtekst"/>
-        <w:shd w:fill="FFFFFF" w:val="clear"/>
-        <w:jc w:val="both"/>
-        <w:rPr>
-          <w:b w:val="false"/>
-          <w:b w:val="false"/>
-          <w:bCs w:val="false"/>
-        </w:rPr>
-      </w:pPr>
-      <w:r>
-        <w:rPr>
-          <w:b w:val="false"/>
-          <w:bCs w:val="false"/>
-        </w:rPr>
-      </w:r>
-    </w:p>
-    <w:p>
-      <w:pPr>
-        <w:pStyle w:val="Brdtekst"/>
-        <w:shd w:fill="FFFFFF" w:val="clear"/>
-        <w:jc w:val="both"/>
-        <w:rPr>
-          <w:b w:val="false"/>
-          <w:b w:val="false"/>
-          <w:bCs w:val="false"/>
-        </w:rPr>
-      </w:pPr>
-      <w:r>
-        <w:rPr>
-          <w:b w:val="false"/>
-          <w:bCs w:val="false"/>
-        </w:rPr>
-        <w:t xml:space="preserve">OBS. Ingen separat </w:t>
-      </w:r>
-      <w:r>
-        <w:rPr>
-          <w:b w:val="false"/>
-          <w:bCs w:val="false"/>
-        </w:rPr>
-        <w:t>skærm</w:t>
-      </w:r>
-      <w:r>
-        <w:rPr>
-          <w:b w:val="false"/>
-          <w:bCs w:val="false"/>
-        </w:rPr>
-        <w:t xml:space="preserve">tekst til denne skærm </w:t>
-      </w:r>
-      <w:r>
-        <w:rPr>
-          <w:b w:val="false"/>
-          <w:bCs w:val="false"/>
-        </w:rPr>
-        <w:t>i øvrigt</w:t>
-      </w:r>
-      <w:r>
-        <w:rPr>
-          <w:b w:val="false"/>
-          <w:bCs w:val="false"/>
-        </w:rPr>
-        <w:t>.</w:t>
-      </w:r>
-    </w:p>
-    <w:p>
-      <w:pPr>
-        <w:pStyle w:val="Brdtekst"/>
-        <w:shd w:fill="FFFFFF" w:val="clear"/>
-        <w:jc w:val="both"/>
-        <w:rPr>
-          <w:b w:val="false"/>
-          <w:b w:val="false"/>
-          <w:bCs w:val="false"/>
-        </w:rPr>
-      </w:pPr>
-      <w:r>
-        <w:rPr>
-          <w:b w:val="false"/>
-          <w:bCs w:val="false"/>
-        </w:rPr>
-      </w:r>
-    </w:p>
-    <w:p>
-      <w:pPr>
-        <w:pStyle w:val="Brdtekst"/>
-        <w:shd w:fill="FFFFFF" w:val="clear"/>
+        <w:shd w:val="clear" w:fill="FFFFFF"/>
+        <w:jc w:val="both"/>
+        <w:rPr>
+          <w:b w:val="false"/>
+          <w:b w:val="false"/>
+          <w:bCs w:val="false"/>
+        </w:rPr>
+      </w:pPr>
+      <w:r>
+        <w:rPr>
+          <w:b w:val="false"/>
+          <w:bCs w:val="false"/>
+        </w:rPr>
+      </w:r>
+    </w:p>
+    <w:p>
+      <w:pPr>
+        <w:pStyle w:val="Brdtekst"/>
+        <w:shd w:val="clear" w:fill="FFFFFF"/>
+        <w:jc w:val="both"/>
+        <w:rPr>
+          <w:b w:val="false"/>
+          <w:b w:val="false"/>
+          <w:bCs w:val="false"/>
+        </w:rPr>
+      </w:pPr>
+      <w:bookmarkStart w:id="1" w:name="__DdeLink__93_759785453"/>
+      <w:bookmarkEnd w:id="1"/>
+      <w:r>
+        <w:rPr>
+          <w:b w:val="false"/>
+          <w:bCs w:val="false"/>
+        </w:rPr>
+        <w:t>OBS. Ingen separat skærmtekst til denne skærm i øvrigt.</w:t>
+      </w:r>
+    </w:p>
+    <w:p>
+      <w:pPr>
+        <w:pStyle w:val="Brdtekst"/>
+        <w:shd w:val="clear" w:fill="FFFFFF"/>
+        <w:jc w:val="both"/>
+        <w:rPr>
+          <w:b w:val="false"/>
+          <w:b w:val="false"/>
+          <w:bCs w:val="false"/>
+        </w:rPr>
+      </w:pPr>
+      <w:r>
+        <w:rPr>
+          <w:b w:val="false"/>
+          <w:bCs w:val="false"/>
+        </w:rPr>
+      </w:r>
+    </w:p>
+    <w:p>
+      <w:pPr>
+        <w:pStyle w:val="Brdtekst"/>
+        <w:shd w:val="clear" w:fill="FFFFFF"/>
         <w:jc w:val="both"/>
         <w:rPr>
           <w:b/>
@@ -1749,25 +1661,113 @@
     <w:p>
       <w:pPr>
         <w:pStyle w:val="Brdtekst"/>
-        <w:shd w:fill="FFFFFF" w:val="clear"/>
-        <w:jc w:val="both"/>
-        <w:rPr>
-          <w:b/>
-          <w:b/>
-          <w:bCs/>
-        </w:rPr>
-      </w:pPr>
-      <w:r>
-        <w:rPr>
-          <w:b/>
-          <w:bCs/>
-        </w:rPr>
-      </w:r>
-    </w:p>
-    <w:p>
-      <w:pPr>
-        <w:pStyle w:val="Brdtekst"/>
-        <w:shd w:fill="FFFFFF" w:val="clear"/>
+        <w:shd w:val="clear" w:fill="FFFFFF"/>
+        <w:jc w:val="both"/>
+        <w:rPr>
+          <w:b/>
+          <w:b/>
+          <w:bCs/>
+        </w:rPr>
+      </w:pPr>
+      <w:r>
+        <w:rPr>
+          <w:b/>
+          <w:bCs/>
+        </w:rPr>
+      </w:r>
+    </w:p>
+    <w:p>
+      <w:pPr>
+        <w:pStyle w:val="Brdtekst"/>
+        <w:shd w:val="clear" w:fill="FFFFFF"/>
+        <w:jc w:val="both"/>
+        <w:rPr>
+          <w:b/>
+          <w:b/>
+          <w:bCs/>
+        </w:rPr>
+      </w:pPr>
+      <w:r>
+        <w:rPr>
+          <w:b/>
+          <w:bCs/>
+        </w:rPr>
+        <w:t>Medal</w:t>
+      </w:r>
+    </w:p>
+    <w:p>
+      <w:pPr>
+        <w:pStyle w:val="Brdtekst"/>
+        <w:shd w:val="clear" w:fill="FFFFFF"/>
+        <w:jc w:val="both"/>
+        <w:rPr>
+          <w:b/>
+          <w:b/>
+          <w:bCs/>
+        </w:rPr>
+      </w:pPr>
+      <w:r>
+        <w:rPr>
+          <w:b/>
+          <w:bCs/>
+        </w:rPr>
+      </w:r>
+    </w:p>
+    <w:p>
+      <w:pPr>
+        <w:pStyle w:val="Brdtekst"/>
+        <w:shd w:val="clear" w:fill="FFFFFF"/>
+        <w:jc w:val="both"/>
+        <w:rPr>
+          <w:b w:val="false"/>
+          <w:b w:val="false"/>
+          <w:bCs w:val="false"/>
+        </w:rPr>
+      </w:pPr>
+      <w:r>
+        <w:rPr>
+          <w:b w:val="false"/>
+          <w:bCs w:val="false"/>
+        </w:rPr>
+        <w:t>Tillykke, du har vundet &lt;</w:t>
+      </w:r>
+      <w:r>
+        <w:rPr>
+          <w:b w:val="false"/>
+          <w:bCs w:val="false"/>
+        </w:rPr>
+        <w:t>medaljenavn</w:t>
+      </w:r>
+      <w:r>
+        <w:rPr>
+          <w:b w:val="false"/>
+          <w:bCs w:val="false"/>
+        </w:rPr>
+        <w:t>&gt;</w:t>
+      </w:r>
+    </w:p>
+    <w:p>
+      <w:pPr>
+        <w:pStyle w:val="Brdtekst"/>
+        <w:shd w:val="clear" w:fill="FFFFFF"/>
+        <w:jc w:val="both"/>
+        <w:rPr>
+          <w:b/>
+          <w:b/>
+          <w:bCs/>
+        </w:rPr>
+      </w:pPr>
+      <w:r>
+        <w:rPr>
+          <w:b/>
+          <w:bCs/>
+        </w:rPr>
+      </w:r>
+    </w:p>
+    <w:p>
+      <w:pPr>
+        <w:pStyle w:val="Brdtekst"/>
+        <w:shd w:val="clear" w:fill="FFFFFF"/>
         <w:jc w:val="both"/>
         <w:rPr>
           <w:b/>
@@ -1786,37 +1786,724 @@
     <w:p>
       <w:pPr>
         <w:pStyle w:val="Brdtekst"/>
-        <w:shd w:fill="FFFFFF" w:val="clear"/>
-        <w:jc w:val="both"/>
-        <w:rPr>
-          <w:b/>
-          <w:b/>
-          <w:bCs/>
-        </w:rPr>
-      </w:pPr>
-      <w:r>
-        <w:rPr>
-          <w:b/>
-          <w:bCs/>
-        </w:rPr>
-      </w:r>
-    </w:p>
-    <w:p>
-      <w:pPr>
-        <w:pStyle w:val="Brdtekst"/>
-        <w:shd w:fill="FFFFFF" w:val="clear"/>
-        <w:jc w:val="both"/>
-        <w:rPr>
-          <w:b w:val="false"/>
-          <w:b w:val="false"/>
-          <w:bCs w:val="false"/>
-        </w:rPr>
-      </w:pPr>
-      <w:r>
-        <w:rPr>
-          <w:b w:val="false"/>
-          <w:bCs w:val="false"/>
-        </w:rPr>
+        <w:shd w:val="clear" w:fill="FFFFFF"/>
+        <w:jc w:val="both"/>
+        <w:rPr>
+          <w:b/>
+          <w:b/>
+          <w:bCs/>
+        </w:rPr>
+      </w:pPr>
+      <w:r>
+        <w:rPr>
+          <w:b/>
+          <w:bCs/>
+        </w:rPr>
+      </w:r>
+    </w:p>
+    <w:p>
+      <w:pPr>
+        <w:pStyle w:val="Brdtekst"/>
+        <w:shd w:val="clear" w:fill="FFFFFF"/>
+        <w:jc w:val="both"/>
+        <w:rPr/>
+      </w:pPr>
+      <w:r>
+        <w:rPr/>
+        <w:t xml:space="preserve">Tillykke, du har </w:t>
+      </w:r>
+      <w:r>
+        <w:rPr/>
+        <w:t>opnået følgende bedrifter</w:t>
+      </w:r>
+      <w:r>
+        <w:rPr/>
+        <w:t>:</w:t>
+      </w:r>
+    </w:p>
+    <w:p>
+      <w:pPr>
+        <w:pStyle w:val="Brdtekst"/>
+        <w:shd w:val="clear" w:fill="FFFFFF"/>
+        <w:jc w:val="both"/>
+        <w:rPr/>
+      </w:pPr>
+      <w:r>
+        <w:rPr/>
+      </w:r>
+    </w:p>
+    <w:p>
+      <w:pPr>
+        <w:pStyle w:val="Brdtekst"/>
+        <w:shd w:val="clear" w:fill="FFFFFF"/>
+        <w:jc w:val="both"/>
+        <w:rPr>
+          <w:b/>
+          <w:b/>
+          <w:bCs/>
+        </w:rPr>
+      </w:pPr>
+      <w:r>
+        <w:rPr>
+          <w:b/>
+          <w:bCs/>
+        </w:rPr>
+        <w:t>Tasks</w:t>
+      </w:r>
+    </w:p>
+    <w:p>
+      <w:pPr>
+        <w:pStyle w:val="Brdtekst"/>
+        <w:shd w:val="clear" w:fill="FFFFFF"/>
+        <w:jc w:val="both"/>
+        <w:rPr>
+          <w:b w:val="false"/>
+          <w:b w:val="false"/>
+          <w:bCs w:val="false"/>
+        </w:rPr>
+      </w:pPr>
+      <w:r>
+        <w:rPr>
+          <w:b/>
+          <w:bCs/>
+        </w:rPr>
+      </w:r>
+    </w:p>
+    <w:p>
+      <w:pPr>
+        <w:pStyle w:val="Brdtekst"/>
+        <w:shd w:val="clear" w:fill="FFFFFF"/>
+        <w:jc w:val="both"/>
+        <w:rPr>
+          <w:b/>
+          <w:b/>
+          <w:bCs/>
+        </w:rPr>
+      </w:pPr>
+      <w:r>
+        <w:rPr>
+          <w:b w:val="false"/>
+          <w:bCs w:val="false"/>
+        </w:rPr>
+        <w:t>Tillykke, du har klaret følgende opgaver:</w:t>
+      </w:r>
+    </w:p>
+    <w:p>
+      <w:pPr>
+        <w:pStyle w:val="Brdtekst"/>
+        <w:shd w:val="clear" w:fill="FFFFFF"/>
+        <w:jc w:val="both"/>
+        <w:rPr>
+          <w:b w:val="false"/>
+          <w:b w:val="false"/>
+          <w:bCs w:val="false"/>
+        </w:rPr>
+      </w:pPr>
+      <w:r>
+        <w:rPr>
+          <w:b/>
+          <w:bCs/>
+        </w:rPr>
+      </w:r>
+    </w:p>
+    <w:p>
+      <w:pPr>
+        <w:pStyle w:val="Brdtekst"/>
+        <w:shd w:val="clear" w:fill="FFFFFF"/>
+        <w:jc w:val="both"/>
+        <w:rPr>
+          <w:b/>
+          <w:b/>
+          <w:bCs/>
+        </w:rPr>
+      </w:pPr>
+      <w:r>
+        <w:rPr>
+          <w:b/>
+          <w:bCs/>
+        </w:rPr>
+        <w:t>Leagues</w:t>
+      </w:r>
+    </w:p>
+    <w:p>
+      <w:pPr>
+        <w:pStyle w:val="Brdtekst"/>
+        <w:shd w:val="clear" w:fill="FFFFFF"/>
+        <w:jc w:val="both"/>
+        <w:rPr>
+          <w:b w:val="false"/>
+          <w:b w:val="false"/>
+          <w:bCs w:val="false"/>
+        </w:rPr>
+      </w:pPr>
+      <w:r>
+        <w:rPr>
+          <w:b/>
+          <w:bCs/>
+        </w:rPr>
+      </w:r>
+    </w:p>
+    <w:p>
+      <w:pPr>
+        <w:pStyle w:val="Brdtekst"/>
+        <w:shd w:val="clear" w:fill="FFFFFF"/>
+        <w:jc w:val="both"/>
+        <w:rPr>
+          <w:b/>
+          <w:b/>
+          <w:bCs/>
+        </w:rPr>
+      </w:pPr>
+      <w:r>
+        <w:rPr>
+          <w:b w:val="false"/>
+          <w:bCs w:val="false"/>
+        </w:rPr>
+        <w:t>Tillykke, du er rykket en division op. Fortsæt med at løbe for at holde din plads.</w:t>
+      </w:r>
+    </w:p>
+    <w:p>
+      <w:pPr>
+        <w:pStyle w:val="Brdtekst"/>
+        <w:shd w:val="clear" w:fill="FFFFFF"/>
+        <w:jc w:val="both"/>
+        <w:rPr>
+          <w:b w:val="false"/>
+          <w:b w:val="false"/>
+          <w:bCs w:val="false"/>
+        </w:rPr>
+      </w:pPr>
+      <w:r>
+        <w:rPr>
+          <w:b/>
+          <w:bCs/>
+        </w:rPr>
+      </w:r>
+    </w:p>
+    <w:p>
+      <w:pPr>
+        <w:pStyle w:val="Brdtekst"/>
+        <w:shd w:val="clear" w:fill="FFFFFF"/>
+        <w:jc w:val="both"/>
+        <w:rPr>
+          <w:b/>
+          <w:b/>
+          <w:bCs/>
+        </w:rPr>
+      </w:pPr>
+      <w:r>
+        <w:rPr>
+          <w:b w:val="false"/>
+          <w:bCs w:val="false"/>
+        </w:rPr>
+        <w:t>Åh nej, du er rykket ned en division. Fortsæt med at løbe for at genvinde din plads.</w:t>
+      </w:r>
+    </w:p>
+    <w:p>
+      <w:pPr>
+        <w:pStyle w:val="Brdtekst"/>
+        <w:shd w:val="clear" w:fill="FFFFFF"/>
+        <w:jc w:val="both"/>
+        <w:rPr>
+          <w:b w:val="false"/>
+          <w:b w:val="false"/>
+          <w:bCs w:val="false"/>
+        </w:rPr>
+      </w:pPr>
+      <w:r>
+        <w:rPr>
+          <w:b/>
+          <w:bCs/>
+        </w:rPr>
+      </w:r>
+    </w:p>
+    <w:p>
+      <w:pPr>
+        <w:pStyle w:val="Brdtekst"/>
+        <w:shd w:val="clear" w:fill="FFFFFF"/>
+        <w:jc w:val="both"/>
+        <w:rPr>
+          <w:b/>
+          <w:b/>
+          <w:bCs/>
+        </w:rPr>
+      </w:pPr>
+      <w:r>
+        <w:rPr>
+          <w:b w:val="false"/>
+          <w:bCs w:val="false"/>
+        </w:rPr>
+        <w:t>Fantastisk, du er rykket en liga op. Du er nu i &lt;</w:t>
+      </w:r>
+      <w:r>
+        <w:rPr>
+          <w:b w:val="false"/>
+          <w:bCs w:val="false"/>
+        </w:rPr>
+        <w:t>liganavn</w:t>
+      </w:r>
+      <w:r>
+        <w:rPr>
+          <w:b w:val="false"/>
+          <w:bCs w:val="false"/>
+        </w:rPr>
+        <w:t>&gt;.</w:t>
+      </w:r>
+    </w:p>
+    <w:p>
+      <w:pPr>
+        <w:pStyle w:val="Brdtekst"/>
+        <w:shd w:val="clear" w:fill="FFFFFF"/>
+        <w:jc w:val="both"/>
+        <w:rPr>
+          <w:b w:val="false"/>
+          <w:b w:val="false"/>
+          <w:bCs w:val="false"/>
+        </w:rPr>
+      </w:pPr>
+      <w:r>
+        <w:rPr>
+          <w:b/>
+          <w:bCs/>
+        </w:rPr>
+      </w:r>
+    </w:p>
+    <w:p>
+      <w:pPr>
+        <w:pStyle w:val="Brdtekst"/>
+        <w:shd w:val="clear" w:fill="FFFFFF"/>
+        <w:jc w:val="both"/>
+        <w:rPr>
+          <w:b/>
+          <w:b/>
+          <w:bCs/>
+        </w:rPr>
+      </w:pPr>
+      <w:r>
+        <w:rPr>
+          <w:b w:val="false"/>
+          <w:bCs w:val="false"/>
+        </w:rPr>
+        <w:t>Desværre, du er rykket en liga ned. Du er nu i &lt;</w:t>
+      </w:r>
+      <w:r>
+        <w:rPr>
+          <w:b w:val="false"/>
+          <w:bCs w:val="false"/>
+        </w:rPr>
+        <w:t>liganavn</w:t>
+      </w:r>
+      <w:r>
+        <w:rPr>
+          <w:b w:val="false"/>
+          <w:bCs w:val="false"/>
+        </w:rPr>
+        <w:t>&gt;.</w:t>
+      </w:r>
+    </w:p>
+    <w:p>
+      <w:pPr>
+        <w:pStyle w:val="Brdtekst"/>
+        <w:shd w:val="clear" w:fill="FFFFFF"/>
+        <w:jc w:val="both"/>
+        <w:rPr>
+          <w:b w:val="false"/>
+          <w:b w:val="false"/>
+          <w:bCs w:val="false"/>
+        </w:rPr>
+      </w:pPr>
+      <w:r>
+        <w:rPr>
+          <w:b/>
+          <w:bCs/>
+        </w:rPr>
+      </w:r>
+    </w:p>
+    <w:p>
+      <w:pPr>
+        <w:pStyle w:val="Brdtekst"/>
+        <w:shd w:val="clear" w:fill="FFFFFF"/>
+        <w:jc w:val="both"/>
+        <w:rPr>
+          <w:b/>
+          <w:b/>
+          <w:bCs/>
+        </w:rPr>
+      </w:pPr>
+      <w:r>
+        <w:rPr>
+          <w:b/>
+          <w:bCs/>
+        </w:rPr>
+        <w:t>::RESULTS::</w:t>
+      </w:r>
+    </w:p>
+    <w:p>
+      <w:pPr>
+        <w:pStyle w:val="Brdtekst"/>
+        <w:shd w:val="clear" w:fill="FFFFFF"/>
+        <w:jc w:val="both"/>
+        <w:rPr>
+          <w:b w:val="false"/>
+          <w:b w:val="false"/>
+          <w:bCs w:val="false"/>
+        </w:rPr>
+      </w:pPr>
+      <w:r>
+        <w:rPr>
+          <w:b/>
+          <w:bCs/>
+        </w:rPr>
+      </w:r>
+    </w:p>
+    <w:p>
+      <w:pPr>
+        <w:pStyle w:val="Brdtekst"/>
+        <w:shd w:val="clear" w:fill="FFFFFF"/>
+        <w:jc w:val="both"/>
+        <w:rPr>
+          <w:b/>
+          <w:b/>
+          <w:bCs/>
+        </w:rPr>
+      </w:pPr>
+      <w:r>
+        <w:rPr>
+          <w:b w:val="false"/>
+          <w:bCs w:val="false"/>
+        </w:rPr>
+        <w:t xml:space="preserve">Missionen er fuldført </w:t>
+      </w:r>
+      <w:r>
+        <w:rPr>
+          <w:b w:val="false"/>
+          <w:bCs w:val="false"/>
+        </w:rPr>
+        <w:t>/ Missionen blev annulleret</w:t>
+      </w:r>
+    </w:p>
+    <w:p>
+      <w:pPr>
+        <w:pStyle w:val="Brdtekst"/>
+        <w:shd w:val="clear" w:fill="FFFFFF"/>
+        <w:jc w:val="both"/>
+        <w:rPr>
+          <w:b w:val="false"/>
+          <w:b w:val="false"/>
+          <w:bCs w:val="false"/>
+        </w:rPr>
+      </w:pPr>
+      <w:r>
+        <w:rPr>
+          <w:b/>
+          <w:bCs/>
+        </w:rPr>
+      </w:r>
+    </w:p>
+    <w:p>
+      <w:pPr>
+        <w:pStyle w:val="Brdtekst"/>
+        <w:shd w:val="clear" w:fill="FFFFFF"/>
+        <w:jc w:val="both"/>
+        <w:rPr>
+          <w:b/>
+          <w:b/>
+          <w:bCs/>
+        </w:rPr>
+      </w:pPr>
+      <w:r>
+        <w:rPr>
+          <w:b w:val="false"/>
+          <w:bCs w:val="false"/>
+        </w:rPr>
+        <w:t>Du færdiggjorde på:</w:t>
+      </w:r>
+    </w:p>
+    <w:p>
+      <w:pPr>
+        <w:pStyle w:val="Brdtekst"/>
+        <w:shd w:val="clear" w:fill="FFFFFF"/>
+        <w:jc w:val="both"/>
+        <w:rPr>
+          <w:b w:val="false"/>
+          <w:b w:val="false"/>
+          <w:bCs w:val="false"/>
+        </w:rPr>
+      </w:pPr>
+      <w:r>
+        <w:rPr>
+          <w:b/>
+          <w:bCs/>
+        </w:rPr>
+      </w:r>
+    </w:p>
+    <w:p>
+      <w:pPr>
+        <w:pStyle w:val="Brdtekst"/>
+        <w:shd w:val="clear" w:fill="FFFFFF"/>
+        <w:jc w:val="both"/>
+        <w:rPr>
+          <w:b/>
+          <w:b/>
+          <w:bCs/>
+        </w:rPr>
+      </w:pPr>
+      <w:r>
+        <w:rPr>
+          <w:b w:val="false"/>
+          <w:bCs w:val="false"/>
+        </w:rPr>
+        <w:t>&lt;</w:t>
+      </w:r>
+      <w:r>
+        <w:rPr>
+          <w:b w:val="false"/>
+          <w:bCs w:val="false"/>
+        </w:rPr>
+        <w:t>løbstid</w:t>
+      </w:r>
+      <w:r>
+        <w:rPr>
+          <w:b w:val="false"/>
+          <w:bCs w:val="false"/>
+        </w:rPr>
+        <w:t>&gt; / &lt;</w:t>
+      </w:r>
+      <w:r>
+        <w:rPr>
+          <w:b w:val="false"/>
+          <w:bCs w:val="false"/>
+        </w:rPr>
+        <w:t>antal intervaller</w:t>
+      </w:r>
+      <w:r>
+        <w:rPr>
+          <w:b w:val="false"/>
+          <w:bCs w:val="false"/>
+        </w:rPr>
+        <w:t>&gt;</w:t>
+      </w:r>
+    </w:p>
+    <w:p>
+      <w:pPr>
+        <w:pStyle w:val="Brdtekst"/>
+        <w:shd w:val="clear" w:fill="FFFFFF"/>
+        <w:jc w:val="both"/>
+        <w:rPr>
+          <w:b w:val="false"/>
+          <w:b w:val="false"/>
+          <w:bCs w:val="false"/>
+        </w:rPr>
+      </w:pPr>
+      <w:r>
+        <w:rPr>
+          <w:b/>
+          <w:bCs/>
+        </w:rPr>
+      </w:r>
+    </w:p>
+    <w:p>
+      <w:pPr>
+        <w:pStyle w:val="Brdtekst"/>
+        <w:shd w:val="clear" w:fill="FFFFFF"/>
+        <w:jc w:val="both"/>
+        <w:rPr>
+          <w:b/>
+          <w:b/>
+          <w:bCs/>
+        </w:rPr>
+      </w:pPr>
+      <w:r>
+        <w:rPr>
+          <w:b w:val="false"/>
+          <w:bCs w:val="false"/>
+        </w:rPr>
+        <w:t>Medalje:</w:t>
+      </w:r>
+    </w:p>
+    <w:p>
+      <w:pPr>
+        <w:pStyle w:val="Brdtekst"/>
+        <w:shd w:val="clear" w:fill="FFFFFF"/>
+        <w:jc w:val="both"/>
+        <w:rPr>
+          <w:b w:val="false"/>
+          <w:b w:val="false"/>
+          <w:bCs w:val="false"/>
+        </w:rPr>
+      </w:pPr>
+      <w:r>
+        <w:rPr>
+          <w:b/>
+          <w:bCs/>
+        </w:rPr>
+      </w:r>
+    </w:p>
+    <w:p>
+      <w:pPr>
+        <w:pStyle w:val="Brdtekst"/>
+        <w:shd w:val="clear" w:fill="FFFFFF"/>
+        <w:jc w:val="both"/>
+        <w:rPr>
+          <w:b/>
+          <w:b/>
+          <w:bCs/>
+        </w:rPr>
+      </w:pPr>
+      <w:r>
+        <w:rPr>
+          <w:b w:val="false"/>
+          <w:bCs w:val="false"/>
+        </w:rPr>
+        <w:t>&lt;medal name&gt;</w:t>
+      </w:r>
+    </w:p>
+    <w:p>
+      <w:pPr>
+        <w:pStyle w:val="Brdtekst"/>
+        <w:shd w:val="clear" w:fill="FFFFFF"/>
+        <w:jc w:val="both"/>
+        <w:rPr>
+          <w:b w:val="false"/>
+          <w:b w:val="false"/>
+          <w:bCs w:val="false"/>
+        </w:rPr>
+      </w:pPr>
+      <w:r>
+        <w:rPr>
+          <w:b/>
+          <w:bCs/>
+        </w:rPr>
+      </w:r>
+    </w:p>
+    <w:p>
+      <w:pPr>
+        <w:pStyle w:val="Brdtekst"/>
+        <w:shd w:val="clear" w:fill="FFFFFF"/>
+        <w:jc w:val="both"/>
+        <w:rPr>
+          <w:b/>
+          <w:b/>
+          <w:bCs/>
+        </w:rPr>
+      </w:pPr>
+      <w:r>
+        <w:rPr>
+          <w:b w:val="false"/>
+          <w:bCs w:val="false"/>
+        </w:rPr>
+        <w:t>Desværre, du vandt ingen medalje denne gang.</w:t>
+      </w:r>
+    </w:p>
+    <w:p>
+      <w:pPr>
+        <w:pStyle w:val="Brdtekst"/>
+        <w:shd w:val="clear" w:fill="FFFFFF"/>
+        <w:jc w:val="both"/>
+        <w:rPr>
+          <w:b w:val="false"/>
+          <w:b w:val="false"/>
+          <w:bCs w:val="false"/>
+        </w:rPr>
+      </w:pPr>
+      <w:r>
+        <w:rPr>
+          <w:b/>
+          <w:bCs/>
+        </w:rPr>
+      </w:r>
+    </w:p>
+    <w:p>
+      <w:pPr>
+        <w:pStyle w:val="Brdtekst"/>
+        <w:shd w:val="clear" w:fill="FFFFFF"/>
+        <w:jc w:val="both"/>
+        <w:rPr>
+          <w:b/>
+          <w:b/>
+          <w:bCs/>
+        </w:rPr>
+      </w:pPr>
+      <w:r>
+        <w:rPr>
+          <w:b w:val="false"/>
+          <w:bCs w:val="false"/>
+        </w:rPr>
+        <w:t>[Send som udfordring] [Del] [Luk]</w:t>
+      </w:r>
+    </w:p>
+    <w:p>
+      <w:pPr>
+        <w:pStyle w:val="Brdtekst"/>
+        <w:shd w:val="clear" w:fill="FFFFFF"/>
+        <w:jc w:val="both"/>
+        <w:rPr>
+          <w:b w:val="false"/>
+          <w:b w:val="false"/>
+          <w:bCs w:val="false"/>
+        </w:rPr>
+      </w:pPr>
+      <w:r>
+        <w:rPr>
+          <w:b/>
+          <w:bCs/>
+        </w:rPr>
+      </w:r>
+    </w:p>
+    <w:p>
+      <w:pPr>
+        <w:pStyle w:val="Brdtekst"/>
+        <w:shd w:val="clear" w:fill="FFFFFF"/>
+        <w:jc w:val="both"/>
+        <w:rPr>
+          <w:b/>
+          <w:b/>
+          <w:bCs/>
+        </w:rPr>
+      </w:pPr>
+      <w:r>
+        <w:rPr>
+          <w:b/>
+          <w:bCs/>
+        </w:rPr>
+        <w:t>::HISTORY::</w:t>
+      </w:r>
+    </w:p>
+    <w:p>
+      <w:pPr>
+        <w:pStyle w:val="Brdtekst"/>
+        <w:shd w:val="clear" w:fill="FFFFFF"/>
+        <w:jc w:val="both"/>
+        <w:rPr>
+          <w:b w:val="false"/>
+          <w:b w:val="false"/>
+          <w:bCs w:val="false"/>
+        </w:rPr>
+      </w:pPr>
+      <w:r>
+        <w:rPr>
+          <w:b/>
+          <w:bCs/>
+        </w:rPr>
+      </w:r>
+    </w:p>
+    <w:p>
+      <w:pPr>
+        <w:pStyle w:val="Brdtekst"/>
+        <w:shd w:val="clear" w:fill="FFFFFF"/>
+        <w:jc w:val="both"/>
+        <w:rPr>
+          <w:b/>
+          <w:b/>
+          <w:bCs/>
+        </w:rPr>
+      </w:pPr>
+      <w:r>
+        <w:rPr>
+          <w:b w:val="false"/>
+          <w:bCs w:val="false"/>
+        </w:rPr>
+        <w:t>OBS. Ingen separat skærmtekst til denne skærm i øvrigt.</w:t>
       </w:r>
     </w:p>
     <w:sectPr>
@@ -1875,6 +2562,8 @@
       </w:pPr>
       <w:rPr>
         <w:rFonts w:ascii="OpenSymbol" w:hAnsi="OpenSymbol" w:cs="OpenSymbol" w:hint="default"/>
+        <w:sz w:val="26"/>
+        <w:b w:val="false"/>
       </w:rPr>
     </w:lvl>
     <w:lvl w:ilvl="1">
@@ -1887,6 +2576,8 @@
       </w:pPr>
       <w:rPr>
         <w:rFonts w:ascii="OpenSymbol" w:hAnsi="OpenSymbol" w:cs="OpenSymbol" w:hint="default"/>
+        <w:sz w:val="26"/>
+        <w:b w:val="false"/>
       </w:rPr>
     </w:lvl>
     <w:lvl w:ilvl="2">
@@ -1899,6 +2590,8 @@
       </w:pPr>
       <w:rPr>
         <w:rFonts w:ascii="OpenSymbol" w:hAnsi="OpenSymbol" w:cs="OpenSymbol" w:hint="default"/>
+        <w:sz w:val="26"/>
+        <w:b w:val="false"/>
       </w:rPr>
     </w:lvl>
     <w:lvl w:ilvl="3">
@@ -1911,6 +2604,8 @@
       </w:pPr>
       <w:rPr>
         <w:rFonts w:ascii="OpenSymbol" w:hAnsi="OpenSymbol" w:cs="OpenSymbol" w:hint="default"/>
+        <w:sz w:val="26"/>
+        <w:b w:val="false"/>
       </w:rPr>
     </w:lvl>
     <w:lvl w:ilvl="4">
@@ -1923,6 +2618,8 @@
       </w:pPr>
       <w:rPr>
         <w:rFonts w:ascii="OpenSymbol" w:hAnsi="OpenSymbol" w:cs="OpenSymbol" w:hint="default"/>
+        <w:sz w:val="26"/>
+        <w:b w:val="false"/>
       </w:rPr>
     </w:lvl>
     <w:lvl w:ilvl="5">
@@ -1935,6 +2632,8 @@
       </w:pPr>
       <w:rPr>
         <w:rFonts w:ascii="OpenSymbol" w:hAnsi="OpenSymbol" w:cs="OpenSymbol" w:hint="default"/>
+        <w:sz w:val="26"/>
+        <w:b w:val="false"/>
       </w:rPr>
     </w:lvl>
     <w:lvl w:ilvl="6">
@@ -1947,6 +2646,8 @@
       </w:pPr>
       <w:rPr>
         <w:rFonts w:ascii="OpenSymbol" w:hAnsi="OpenSymbol" w:cs="OpenSymbol" w:hint="default"/>
+        <w:sz w:val="26"/>
+        <w:b w:val="false"/>
       </w:rPr>
     </w:lvl>
     <w:lvl w:ilvl="7">
@@ -1959,6 +2660,8 @@
       </w:pPr>
       <w:rPr>
         <w:rFonts w:ascii="OpenSymbol" w:hAnsi="OpenSymbol" w:cs="OpenSymbol" w:hint="default"/>
+        <w:sz w:val="26"/>
+        <w:b w:val="false"/>
       </w:rPr>
     </w:lvl>
     <w:lvl w:ilvl="8">
@@ -1971,11 +2674,14 @@
       </w:pPr>
       <w:rPr>
         <w:rFonts w:ascii="OpenSymbol" w:hAnsi="OpenSymbol" w:cs="OpenSymbol" w:hint="default"/>
+        <w:sz w:val="26"/>
+        <w:b w:val="false"/>
       </w:rPr>
     </w:lvl>
   </w:abstractNum>
   <w:abstractNum w:abstractNumId="2">
     <w:lvl w:ilvl="0">
+      <w:start w:val="1"/>
       <w:numFmt w:val="bullet"/>
       <w:lvlText w:val="-"/>
       <w:lvlJc w:val="left"/>
@@ -1984,6 +2690,8 @@
       </w:pPr>
       <w:rPr>
         <w:rFonts w:ascii="OpenSymbol" w:hAnsi="OpenSymbol" w:cs="OpenSymbol" w:hint="default"/>
+        <w:sz w:val="26"/>
+        <w:b w:val="false"/>
       </w:rPr>
     </w:lvl>
     <w:lvl w:ilvl="1">
@@ -1996,6 +2704,8 @@
       </w:pPr>
       <w:rPr>
         <w:rFonts w:ascii="OpenSymbol" w:hAnsi="OpenSymbol" w:cs="OpenSymbol" w:hint="default"/>
+        <w:sz w:val="26"/>
+        <w:b w:val="false"/>
       </w:rPr>
     </w:lvl>
     <w:lvl w:ilvl="2">
@@ -2008,6 +2718,8 @@
       </w:pPr>
       <w:rPr>
         <w:rFonts w:ascii="OpenSymbol" w:hAnsi="OpenSymbol" w:cs="OpenSymbol" w:hint="default"/>
+        <w:sz w:val="26"/>
+        <w:b w:val="false"/>
       </w:rPr>
     </w:lvl>
     <w:lvl w:ilvl="3">
@@ -2020,6 +2732,8 @@
       </w:pPr>
       <w:rPr>
         <w:rFonts w:ascii="OpenSymbol" w:hAnsi="OpenSymbol" w:cs="OpenSymbol" w:hint="default"/>
+        <w:sz w:val="26"/>
+        <w:b w:val="false"/>
       </w:rPr>
     </w:lvl>
     <w:lvl w:ilvl="4">
@@ -2032,6 +2746,8 @@
       </w:pPr>
       <w:rPr>
         <w:rFonts w:ascii="OpenSymbol" w:hAnsi="OpenSymbol" w:cs="OpenSymbol" w:hint="default"/>
+        <w:sz w:val="26"/>
+        <w:b w:val="false"/>
       </w:rPr>
     </w:lvl>
     <w:lvl w:ilvl="5">
@@ -2044,6 +2760,8 @@
       </w:pPr>
       <w:rPr>
         <w:rFonts w:ascii="OpenSymbol" w:hAnsi="OpenSymbol" w:cs="OpenSymbol" w:hint="default"/>
+        <w:sz w:val="26"/>
+        <w:b w:val="false"/>
       </w:rPr>
     </w:lvl>
     <w:lvl w:ilvl="6">
@@ -2056,6 +2774,8 @@
       </w:pPr>
       <w:rPr>
         <w:rFonts w:ascii="OpenSymbol" w:hAnsi="OpenSymbol" w:cs="OpenSymbol" w:hint="default"/>
+        <w:sz w:val="26"/>
+        <w:b w:val="false"/>
       </w:rPr>
     </w:lvl>
     <w:lvl w:ilvl="7">
@@ -2068,6 +2788,8 @@
       </w:pPr>
       <w:rPr>
         <w:rFonts w:ascii="OpenSymbol" w:hAnsi="OpenSymbol" w:cs="OpenSymbol" w:hint="default"/>
+        <w:sz w:val="26"/>
+        <w:b w:val="false"/>
       </w:rPr>
     </w:lvl>
     <w:lvl w:ilvl="8">
@@ -2080,11 +2802,14 @@
       </w:pPr>
       <w:rPr>
         <w:rFonts w:ascii="OpenSymbol" w:hAnsi="OpenSymbol" w:cs="OpenSymbol" w:hint="default"/>
+        <w:sz w:val="26"/>
+        <w:b w:val="false"/>
       </w:rPr>
     </w:lvl>
   </w:abstractNum>
   <w:abstractNum w:abstractNumId="3">
     <w:lvl w:ilvl="0">
+      <w:start w:val="1"/>
       <w:numFmt w:val="bullet"/>
       <w:lvlText w:val="-"/>
       <w:lvlJc w:val="left"/>
@@ -2093,6 +2818,8 @@
       </w:pPr>
       <w:rPr>
         <w:rFonts w:ascii="OpenSymbol" w:hAnsi="OpenSymbol" w:cs="OpenSymbol" w:hint="default"/>
+        <w:sz w:val="26"/>
+        <w:b w:val="false"/>
       </w:rPr>
     </w:lvl>
     <w:lvl w:ilvl="1">
@@ -2105,6 +2832,8 @@
       </w:pPr>
       <w:rPr>
         <w:rFonts w:ascii="OpenSymbol" w:hAnsi="OpenSymbol" w:cs="OpenSymbol" w:hint="default"/>
+        <w:sz w:val="26"/>
+        <w:b w:val="false"/>
       </w:rPr>
     </w:lvl>
     <w:lvl w:ilvl="2">
@@ -2117,6 +2846,8 @@
       </w:pPr>
       <w:rPr>
         <w:rFonts w:ascii="OpenSymbol" w:hAnsi="OpenSymbol" w:cs="OpenSymbol" w:hint="default"/>
+        <w:sz w:val="26"/>
+        <w:b w:val="false"/>
       </w:rPr>
     </w:lvl>
     <w:lvl w:ilvl="3">
@@ -2129,6 +2860,8 @@
       </w:pPr>
       <w:rPr>
         <w:rFonts w:ascii="OpenSymbol" w:hAnsi="OpenSymbol" w:cs="OpenSymbol" w:hint="default"/>
+        <w:sz w:val="26"/>
+        <w:b w:val="false"/>
       </w:rPr>
     </w:lvl>
     <w:lvl w:ilvl="4">
@@ -2141,6 +2874,8 @@
       </w:pPr>
       <w:rPr>
         <w:rFonts w:ascii="OpenSymbol" w:hAnsi="OpenSymbol" w:cs="OpenSymbol" w:hint="default"/>
+        <w:sz w:val="26"/>
+        <w:b w:val="false"/>
       </w:rPr>
     </w:lvl>
     <w:lvl w:ilvl="5">
@@ -2153,6 +2888,8 @@
       </w:pPr>
       <w:rPr>
         <w:rFonts w:ascii="OpenSymbol" w:hAnsi="OpenSymbol" w:cs="OpenSymbol" w:hint="default"/>
+        <w:sz w:val="26"/>
+        <w:b w:val="false"/>
       </w:rPr>
     </w:lvl>
     <w:lvl w:ilvl="6">
@@ -2165,6 +2902,8 @@
       </w:pPr>
       <w:rPr>
         <w:rFonts w:ascii="OpenSymbol" w:hAnsi="OpenSymbol" w:cs="OpenSymbol" w:hint="default"/>
+        <w:sz w:val="26"/>
+        <w:b w:val="false"/>
       </w:rPr>
     </w:lvl>
     <w:lvl w:ilvl="7">
@@ -2177,6 +2916,8 @@
       </w:pPr>
       <w:rPr>
         <w:rFonts w:ascii="OpenSymbol" w:hAnsi="OpenSymbol" w:cs="OpenSymbol" w:hint="default"/>
+        <w:sz w:val="26"/>
+        <w:b w:val="false"/>
       </w:rPr>
     </w:lvl>
     <w:lvl w:ilvl="8">
@@ -2189,11 +2930,14 @@
       </w:pPr>
       <w:rPr>
         <w:rFonts w:ascii="OpenSymbol" w:hAnsi="OpenSymbol" w:cs="OpenSymbol" w:hint="default"/>
+        <w:sz w:val="26"/>
+        <w:b w:val="false"/>
       </w:rPr>
     </w:lvl>
   </w:abstractNum>
   <w:abstractNum w:abstractNumId="4">
     <w:lvl w:ilvl="0">
+      <w:start w:val="1"/>
       <w:numFmt w:val="bullet"/>
       <w:lvlText w:val="-"/>
       <w:lvlJc w:val="left"/>
@@ -2202,6 +2946,8 @@
       </w:pPr>
       <w:rPr>
         <w:rFonts w:ascii="OpenSymbol" w:hAnsi="OpenSymbol" w:cs="OpenSymbol" w:hint="default"/>
+        <w:sz w:val="26"/>
+        <w:b w:val="false"/>
       </w:rPr>
     </w:lvl>
     <w:lvl w:ilvl="1">
@@ -2214,6 +2960,8 @@
       </w:pPr>
       <w:rPr>
         <w:rFonts w:ascii="OpenSymbol" w:hAnsi="OpenSymbol" w:cs="OpenSymbol" w:hint="default"/>
+        <w:sz w:val="26"/>
+        <w:b w:val="false"/>
       </w:rPr>
     </w:lvl>
     <w:lvl w:ilvl="2">
@@ -2226,6 +2974,8 @@
       </w:pPr>
       <w:rPr>
         <w:rFonts w:ascii="OpenSymbol" w:hAnsi="OpenSymbol" w:cs="OpenSymbol" w:hint="default"/>
+        <w:sz w:val="26"/>
+        <w:b w:val="false"/>
       </w:rPr>
     </w:lvl>
     <w:lvl w:ilvl="3">
@@ -2238,6 +2988,8 @@
       </w:pPr>
       <w:rPr>
         <w:rFonts w:ascii="OpenSymbol" w:hAnsi="OpenSymbol" w:cs="OpenSymbol" w:hint="default"/>
+        <w:sz w:val="26"/>
+        <w:b w:val="false"/>
       </w:rPr>
     </w:lvl>
     <w:lvl w:ilvl="4">
@@ -2250,6 +3002,8 @@
       </w:pPr>
       <w:rPr>
         <w:rFonts w:ascii="OpenSymbol" w:hAnsi="OpenSymbol" w:cs="OpenSymbol" w:hint="default"/>
+        <w:sz w:val="26"/>
+        <w:b w:val="false"/>
       </w:rPr>
     </w:lvl>
     <w:lvl w:ilvl="5">
@@ -2262,6 +3016,8 @@
       </w:pPr>
       <w:rPr>
         <w:rFonts w:ascii="OpenSymbol" w:hAnsi="OpenSymbol" w:cs="OpenSymbol" w:hint="default"/>
+        <w:sz w:val="26"/>
+        <w:b w:val="false"/>
       </w:rPr>
     </w:lvl>
     <w:lvl w:ilvl="6">
@@ -2274,6 +3030,8 @@
       </w:pPr>
       <w:rPr>
         <w:rFonts w:ascii="OpenSymbol" w:hAnsi="OpenSymbol" w:cs="OpenSymbol" w:hint="default"/>
+        <w:sz w:val="26"/>
+        <w:b w:val="false"/>
       </w:rPr>
     </w:lvl>
     <w:lvl w:ilvl="7">
@@ -2286,6 +3044,8 @@
       </w:pPr>
       <w:rPr>
         <w:rFonts w:ascii="OpenSymbol" w:hAnsi="OpenSymbol" w:cs="OpenSymbol" w:hint="default"/>
+        <w:sz w:val="26"/>
+        <w:b w:val="false"/>
       </w:rPr>
     </w:lvl>
     <w:lvl w:ilvl="8">
@@ -2298,11 +3058,14 @@
       </w:pPr>
       <w:rPr>
         <w:rFonts w:ascii="OpenSymbol" w:hAnsi="OpenSymbol" w:cs="OpenSymbol" w:hint="default"/>
+        <w:sz w:val="26"/>
+        <w:b w:val="false"/>
       </w:rPr>
     </w:lvl>
   </w:abstractNum>
   <w:abstractNum w:abstractNumId="5">
     <w:lvl w:ilvl="0">
+      <w:start w:val="1"/>
       <w:numFmt w:val="bullet"/>
       <w:lvlText w:val="-"/>
       <w:lvlJc w:val="left"/>
@@ -2311,6 +3074,8 @@
       </w:pPr>
       <w:rPr>
         <w:rFonts w:ascii="OpenSymbol" w:hAnsi="OpenSymbol" w:cs="OpenSymbol" w:hint="default"/>
+        <w:sz w:val="26"/>
+        <w:b w:val="false"/>
       </w:rPr>
     </w:lvl>
     <w:lvl w:ilvl="1">
@@ -2323,6 +3088,8 @@
       </w:pPr>
       <w:rPr>
         <w:rFonts w:ascii="OpenSymbol" w:hAnsi="OpenSymbol" w:cs="OpenSymbol" w:hint="default"/>
+        <w:sz w:val="26"/>
+        <w:b w:val="false"/>
       </w:rPr>
     </w:lvl>
     <w:lvl w:ilvl="2">
@@ -2335,6 +3102,8 @@
       </w:pPr>
       <w:rPr>
         <w:rFonts w:ascii="OpenSymbol" w:hAnsi="OpenSymbol" w:cs="OpenSymbol" w:hint="default"/>
+        <w:sz w:val="26"/>
+        <w:b w:val="false"/>
       </w:rPr>
     </w:lvl>
     <w:lvl w:ilvl="3">
@@ -2347,6 +3116,8 @@
       </w:pPr>
       <w:rPr>
         <w:rFonts w:ascii="OpenSymbol" w:hAnsi="OpenSymbol" w:cs="OpenSymbol" w:hint="default"/>
+        <w:sz w:val="26"/>
+        <w:b w:val="false"/>
       </w:rPr>
     </w:lvl>
     <w:lvl w:ilvl="4">
@@ -2359,6 +3130,8 @@
       </w:pPr>
       <w:rPr>
         <w:rFonts w:ascii="OpenSymbol" w:hAnsi="OpenSymbol" w:cs="OpenSymbol" w:hint="default"/>
+        <w:sz w:val="26"/>
+        <w:b w:val="false"/>
       </w:rPr>
     </w:lvl>
     <w:lvl w:ilvl="5">
@@ -2371,6 +3144,8 @@
       </w:pPr>
       <w:rPr>
         <w:rFonts w:ascii="OpenSymbol" w:hAnsi="OpenSymbol" w:cs="OpenSymbol" w:hint="default"/>
+        <w:sz w:val="26"/>
+        <w:b w:val="false"/>
       </w:rPr>
     </w:lvl>
     <w:lvl w:ilvl="6">
@@ -2383,6 +3158,8 @@
       </w:pPr>
       <w:rPr>
         <w:rFonts w:ascii="OpenSymbol" w:hAnsi="OpenSymbol" w:cs="OpenSymbol" w:hint="default"/>
+        <w:sz w:val="26"/>
+        <w:b w:val="false"/>
       </w:rPr>
     </w:lvl>
     <w:lvl w:ilvl="7">
@@ -2395,6 +3172,8 @@
       </w:pPr>
       <w:rPr>
         <w:rFonts w:ascii="OpenSymbol" w:hAnsi="OpenSymbol" w:cs="OpenSymbol" w:hint="default"/>
+        <w:sz w:val="26"/>
+        <w:b w:val="false"/>
       </w:rPr>
     </w:lvl>
     <w:lvl w:ilvl="8">
@@ -2407,11 +3186,14 @@
       </w:pPr>
       <w:rPr>
         <w:rFonts w:ascii="OpenSymbol" w:hAnsi="OpenSymbol" w:cs="OpenSymbol" w:hint="default"/>
+        <w:sz w:val="26"/>
+        <w:b w:val="false"/>
       </w:rPr>
     </w:lvl>
   </w:abstractNum>
   <w:abstractNum w:abstractNumId="6">
     <w:lvl w:ilvl="0">
+      <w:start w:val="1"/>
       <w:numFmt w:val="bullet"/>
       <w:lvlText w:val="-"/>
       <w:lvlJc w:val="left"/>
@@ -2420,6 +3202,8 @@
       </w:pPr>
       <w:rPr>
         <w:rFonts w:ascii="OpenSymbol" w:hAnsi="OpenSymbol" w:cs="OpenSymbol" w:hint="default"/>
+        <w:sz w:val="26"/>
+        <w:b w:val="false"/>
       </w:rPr>
     </w:lvl>
     <w:lvl w:ilvl="1">
@@ -2432,6 +3216,8 @@
       </w:pPr>
       <w:rPr>
         <w:rFonts w:ascii="OpenSymbol" w:hAnsi="OpenSymbol" w:cs="OpenSymbol" w:hint="default"/>
+        <w:sz w:val="26"/>
+        <w:b w:val="false"/>
       </w:rPr>
     </w:lvl>
     <w:lvl w:ilvl="2">
@@ -2444,6 +3230,8 @@
       </w:pPr>
       <w:rPr>
         <w:rFonts w:ascii="OpenSymbol" w:hAnsi="OpenSymbol" w:cs="OpenSymbol" w:hint="default"/>
+        <w:sz w:val="26"/>
+        <w:b w:val="false"/>
       </w:rPr>
     </w:lvl>
     <w:lvl w:ilvl="3">
@@ -2456,6 +3244,8 @@
       </w:pPr>
       <w:rPr>
         <w:rFonts w:ascii="OpenSymbol" w:hAnsi="OpenSymbol" w:cs="OpenSymbol" w:hint="default"/>
+        <w:sz w:val="26"/>
+        <w:b w:val="false"/>
       </w:rPr>
     </w:lvl>
     <w:lvl w:ilvl="4">
@@ -2468,6 +3258,8 @@
       </w:pPr>
       <w:rPr>
         <w:rFonts w:ascii="OpenSymbol" w:hAnsi="OpenSymbol" w:cs="OpenSymbol" w:hint="default"/>
+        <w:sz w:val="26"/>
+        <w:b w:val="false"/>
       </w:rPr>
     </w:lvl>
     <w:lvl w:ilvl="5">
@@ -2480,6 +3272,8 @@
       </w:pPr>
       <w:rPr>
         <w:rFonts w:ascii="OpenSymbol" w:hAnsi="OpenSymbol" w:cs="OpenSymbol" w:hint="default"/>
+        <w:sz w:val="26"/>
+        <w:b w:val="false"/>
       </w:rPr>
     </w:lvl>
     <w:lvl w:ilvl="6">
@@ -2492,6 +3286,8 @@
       </w:pPr>
       <w:rPr>
         <w:rFonts w:ascii="OpenSymbol" w:hAnsi="OpenSymbol" w:cs="OpenSymbol" w:hint="default"/>
+        <w:sz w:val="26"/>
+        <w:b w:val="false"/>
       </w:rPr>
     </w:lvl>
     <w:lvl w:ilvl="7">
@@ -2504,6 +3300,8 @@
       </w:pPr>
       <w:rPr>
         <w:rFonts w:ascii="OpenSymbol" w:hAnsi="OpenSymbol" w:cs="OpenSymbol" w:hint="default"/>
+        <w:sz w:val="26"/>
+        <w:b w:val="false"/>
       </w:rPr>
     </w:lvl>
     <w:lvl w:ilvl="8">
@@ -2516,446 +3314,12 @@
       </w:pPr>
       <w:rPr>
         <w:rFonts w:ascii="OpenSymbol" w:hAnsi="OpenSymbol" w:cs="OpenSymbol" w:hint="default"/>
+        <w:sz w:val="26"/>
+        <w:b w:val="false"/>
       </w:rPr>
     </w:lvl>
   </w:abstractNum>
   <w:abstractNum w:abstractNumId="7">
-    <w:lvl w:ilvl="0">
-      <w:numFmt w:val="bullet"/>
-      <w:lvlText w:val="-"/>
-      <w:lvlJc w:val="left"/>
-      <w:pPr>
-        <w:ind w:left="720" w:hanging="360"/>
-      </w:pPr>
-      <w:rPr>
-        <w:rFonts w:ascii="OpenSymbol" w:hAnsi="OpenSymbol" w:cs="OpenSymbol" w:hint="default"/>
-      </w:rPr>
-    </w:lvl>
-    <w:lvl w:ilvl="1">
-      <w:start w:val="1"/>
-      <w:numFmt w:val="bullet"/>
-      <w:lvlText w:val="-"/>
-      <w:lvlJc w:val="left"/>
-      <w:pPr>
-        <w:ind w:left="1080" w:hanging="360"/>
-      </w:pPr>
-      <w:rPr>
-        <w:rFonts w:ascii="OpenSymbol" w:hAnsi="OpenSymbol" w:cs="OpenSymbol" w:hint="default"/>
-      </w:rPr>
-    </w:lvl>
-    <w:lvl w:ilvl="2">
-      <w:start w:val="1"/>
-      <w:numFmt w:val="bullet"/>
-      <w:lvlText w:val="-"/>
-      <w:lvlJc w:val="left"/>
-      <w:pPr>
-        <w:ind w:left="1440" w:hanging="360"/>
-      </w:pPr>
-      <w:rPr>
-        <w:rFonts w:ascii="OpenSymbol" w:hAnsi="OpenSymbol" w:cs="OpenSymbol" w:hint="default"/>
-      </w:rPr>
-    </w:lvl>
-    <w:lvl w:ilvl="3">
-      <w:start w:val="1"/>
-      <w:numFmt w:val="bullet"/>
-      <w:lvlText w:val="-"/>
-      <w:lvlJc w:val="left"/>
-      <w:pPr>
-        <w:ind w:left="1800" w:hanging="360"/>
-      </w:pPr>
-      <w:rPr>
-        <w:rFonts w:ascii="OpenSymbol" w:hAnsi="OpenSymbol" w:cs="OpenSymbol" w:hint="default"/>
-      </w:rPr>
-    </w:lvl>
-    <w:lvl w:ilvl="4">
-      <w:start w:val="1"/>
-      <w:numFmt w:val="bullet"/>
-      <w:lvlText w:val="-"/>
-      <w:lvlJc w:val="left"/>
-      <w:pPr>
-        <w:ind w:left="2160" w:hanging="360"/>
-      </w:pPr>
-      <w:rPr>
-        <w:rFonts w:ascii="OpenSymbol" w:hAnsi="OpenSymbol" w:cs="OpenSymbol" w:hint="default"/>
-      </w:rPr>
-    </w:lvl>
-    <w:lvl w:ilvl="5">
-      <w:start w:val="1"/>
-      <w:numFmt w:val="bullet"/>
-      <w:lvlText w:val="-"/>
-      <w:lvlJc w:val="left"/>
-      <w:pPr>
-        <w:ind w:left="2520" w:hanging="360"/>
-      </w:pPr>
-      <w:rPr>
-        <w:rFonts w:ascii="OpenSymbol" w:hAnsi="OpenSymbol" w:cs="OpenSymbol" w:hint="default"/>
-      </w:rPr>
-    </w:lvl>
-    <w:lvl w:ilvl="6">
-      <w:start w:val="1"/>
-      <w:numFmt w:val="bullet"/>
-      <w:lvlText w:val="-"/>
-      <w:lvlJc w:val="left"/>
-      <w:pPr>
-        <w:ind w:left="2880" w:hanging="360"/>
-      </w:pPr>
-      <w:rPr>
-        <w:rFonts w:ascii="OpenSymbol" w:hAnsi="OpenSymbol" w:cs="OpenSymbol" w:hint="default"/>
-      </w:rPr>
-    </w:lvl>
-    <w:lvl w:ilvl="7">
-      <w:start w:val="1"/>
-      <w:numFmt w:val="bullet"/>
-      <w:lvlText w:val="-"/>
-      <w:lvlJc w:val="left"/>
-      <w:pPr>
-        <w:ind w:left="3240" w:hanging="360"/>
-      </w:pPr>
-      <w:rPr>
-        <w:rFonts w:ascii="OpenSymbol" w:hAnsi="OpenSymbol" w:cs="OpenSymbol" w:hint="default"/>
-      </w:rPr>
-    </w:lvl>
-    <w:lvl w:ilvl="8">
-      <w:start w:val="1"/>
-      <w:numFmt w:val="bullet"/>
-      <w:lvlText w:val="-"/>
-      <w:lvlJc w:val="left"/>
-      <w:pPr>
-        <w:ind w:left="3600" w:hanging="360"/>
-      </w:pPr>
-      <w:rPr>
-        <w:rFonts w:ascii="OpenSymbol" w:hAnsi="OpenSymbol" w:cs="OpenSymbol" w:hint="default"/>
-      </w:rPr>
-    </w:lvl>
-  </w:abstractNum>
-  <w:abstractNum w:abstractNumId="8">
-    <w:lvl w:ilvl="0">
-      <w:numFmt w:val="bullet"/>
-      <w:lvlText w:val="-"/>
-      <w:lvlJc w:val="left"/>
-      <w:pPr>
-        <w:ind w:left="720" w:hanging="360"/>
-      </w:pPr>
-      <w:rPr>
-        <w:rFonts w:ascii="OpenSymbol" w:hAnsi="OpenSymbol" w:cs="OpenSymbol" w:hint="default"/>
-      </w:rPr>
-    </w:lvl>
-    <w:lvl w:ilvl="1">
-      <w:start w:val="1"/>
-      <w:numFmt w:val="bullet"/>
-      <w:lvlText w:val="-"/>
-      <w:lvlJc w:val="left"/>
-      <w:pPr>
-        <w:ind w:left="1080" w:hanging="360"/>
-      </w:pPr>
-      <w:rPr>
-        <w:rFonts w:ascii="OpenSymbol" w:hAnsi="OpenSymbol" w:cs="OpenSymbol" w:hint="default"/>
-      </w:rPr>
-    </w:lvl>
-    <w:lvl w:ilvl="2">
-      <w:start w:val="1"/>
-      <w:numFmt w:val="bullet"/>
-      <w:lvlText w:val="-"/>
-      <w:lvlJc w:val="left"/>
-      <w:pPr>
-        <w:ind w:left="1440" w:hanging="360"/>
-      </w:pPr>
-      <w:rPr>
-        <w:rFonts w:ascii="OpenSymbol" w:hAnsi="OpenSymbol" w:cs="OpenSymbol" w:hint="default"/>
-      </w:rPr>
-    </w:lvl>
-    <w:lvl w:ilvl="3">
-      <w:start w:val="1"/>
-      <w:numFmt w:val="bullet"/>
-      <w:lvlText w:val="-"/>
-      <w:lvlJc w:val="left"/>
-      <w:pPr>
-        <w:ind w:left="1800" w:hanging="360"/>
-      </w:pPr>
-      <w:rPr>
-        <w:rFonts w:ascii="OpenSymbol" w:hAnsi="OpenSymbol" w:cs="OpenSymbol" w:hint="default"/>
-      </w:rPr>
-    </w:lvl>
-    <w:lvl w:ilvl="4">
-      <w:start w:val="1"/>
-      <w:numFmt w:val="bullet"/>
-      <w:lvlText w:val="-"/>
-      <w:lvlJc w:val="left"/>
-      <w:pPr>
-        <w:ind w:left="2160" w:hanging="360"/>
-      </w:pPr>
-      <w:rPr>
-        <w:rFonts w:ascii="OpenSymbol" w:hAnsi="OpenSymbol" w:cs="OpenSymbol" w:hint="default"/>
-      </w:rPr>
-    </w:lvl>
-    <w:lvl w:ilvl="5">
-      <w:start w:val="1"/>
-      <w:numFmt w:val="bullet"/>
-      <w:lvlText w:val="-"/>
-      <w:lvlJc w:val="left"/>
-      <w:pPr>
-        <w:ind w:left="2520" w:hanging="360"/>
-      </w:pPr>
-      <w:rPr>
-        <w:rFonts w:ascii="OpenSymbol" w:hAnsi="OpenSymbol" w:cs="OpenSymbol" w:hint="default"/>
-      </w:rPr>
-    </w:lvl>
-    <w:lvl w:ilvl="6">
-      <w:start w:val="1"/>
-      <w:numFmt w:val="bullet"/>
-      <w:lvlText w:val="-"/>
-      <w:lvlJc w:val="left"/>
-      <w:pPr>
-        <w:ind w:left="2880" w:hanging="360"/>
-      </w:pPr>
-      <w:rPr>
-        <w:rFonts w:ascii="OpenSymbol" w:hAnsi="OpenSymbol" w:cs="OpenSymbol" w:hint="default"/>
-      </w:rPr>
-    </w:lvl>
-    <w:lvl w:ilvl="7">
-      <w:start w:val="1"/>
-      <w:numFmt w:val="bullet"/>
-      <w:lvlText w:val="-"/>
-      <w:lvlJc w:val="left"/>
-      <w:pPr>
-        <w:ind w:left="3240" w:hanging="360"/>
-      </w:pPr>
-      <w:rPr>
-        <w:rFonts w:ascii="OpenSymbol" w:hAnsi="OpenSymbol" w:cs="OpenSymbol" w:hint="default"/>
-      </w:rPr>
-    </w:lvl>
-    <w:lvl w:ilvl="8">
-      <w:start w:val="1"/>
-      <w:numFmt w:val="bullet"/>
-      <w:lvlText w:val="-"/>
-      <w:lvlJc w:val="left"/>
-      <w:pPr>
-        <w:ind w:left="3600" w:hanging="360"/>
-      </w:pPr>
-      <w:rPr>
-        <w:rFonts w:ascii="OpenSymbol" w:hAnsi="OpenSymbol" w:cs="OpenSymbol" w:hint="default"/>
-      </w:rPr>
-    </w:lvl>
-  </w:abstractNum>
-  <w:abstractNum w:abstractNumId="9">
-    <w:lvl w:ilvl="0">
-      <w:numFmt w:val="bullet"/>
-      <w:lvlText w:val="-"/>
-      <w:lvlJc w:val="left"/>
-      <w:pPr>
-        <w:ind w:left="720" w:hanging="360"/>
-      </w:pPr>
-      <w:rPr>
-        <w:rFonts w:ascii="OpenSymbol" w:hAnsi="OpenSymbol" w:cs="OpenSymbol" w:hint="default"/>
-      </w:rPr>
-    </w:lvl>
-    <w:lvl w:ilvl="1">
-      <w:start w:val="1"/>
-      <w:numFmt w:val="bullet"/>
-      <w:lvlText w:val="-"/>
-      <w:lvlJc w:val="left"/>
-      <w:pPr>
-        <w:ind w:left="1080" w:hanging="360"/>
-      </w:pPr>
-      <w:rPr>
-        <w:rFonts w:ascii="OpenSymbol" w:hAnsi="OpenSymbol" w:cs="OpenSymbol" w:hint="default"/>
-      </w:rPr>
-    </w:lvl>
-    <w:lvl w:ilvl="2">
-      <w:start w:val="1"/>
-      <w:numFmt w:val="bullet"/>
-      <w:lvlText w:val="-"/>
-      <w:lvlJc w:val="left"/>
-      <w:pPr>
-        <w:ind w:left="1440" w:hanging="360"/>
-      </w:pPr>
-      <w:rPr>
-        <w:rFonts w:ascii="OpenSymbol" w:hAnsi="OpenSymbol" w:cs="OpenSymbol" w:hint="default"/>
-      </w:rPr>
-    </w:lvl>
-    <w:lvl w:ilvl="3">
-      <w:start w:val="1"/>
-      <w:numFmt w:val="bullet"/>
-      <w:lvlText w:val="-"/>
-      <w:lvlJc w:val="left"/>
-      <w:pPr>
-        <w:ind w:left="1800" w:hanging="360"/>
-      </w:pPr>
-      <w:rPr>
-        <w:rFonts w:ascii="OpenSymbol" w:hAnsi="OpenSymbol" w:cs="OpenSymbol" w:hint="default"/>
-      </w:rPr>
-    </w:lvl>
-    <w:lvl w:ilvl="4">
-      <w:start w:val="1"/>
-      <w:numFmt w:val="bullet"/>
-      <w:lvlText w:val="-"/>
-      <w:lvlJc w:val="left"/>
-      <w:pPr>
-        <w:ind w:left="2160" w:hanging="360"/>
-      </w:pPr>
-      <w:rPr>
-        <w:rFonts w:ascii="OpenSymbol" w:hAnsi="OpenSymbol" w:cs="OpenSymbol" w:hint="default"/>
-      </w:rPr>
-    </w:lvl>
-    <w:lvl w:ilvl="5">
-      <w:start w:val="1"/>
-      <w:numFmt w:val="bullet"/>
-      <w:lvlText w:val="-"/>
-      <w:lvlJc w:val="left"/>
-      <w:pPr>
-        <w:ind w:left="2520" w:hanging="360"/>
-      </w:pPr>
-      <w:rPr>
-        <w:rFonts w:ascii="OpenSymbol" w:hAnsi="OpenSymbol" w:cs="OpenSymbol" w:hint="default"/>
-      </w:rPr>
-    </w:lvl>
-    <w:lvl w:ilvl="6">
-      <w:start w:val="1"/>
-      <w:numFmt w:val="bullet"/>
-      <w:lvlText w:val="-"/>
-      <w:lvlJc w:val="left"/>
-      <w:pPr>
-        <w:ind w:left="2880" w:hanging="360"/>
-      </w:pPr>
-      <w:rPr>
-        <w:rFonts w:ascii="OpenSymbol" w:hAnsi="OpenSymbol" w:cs="OpenSymbol" w:hint="default"/>
-      </w:rPr>
-    </w:lvl>
-    <w:lvl w:ilvl="7">
-      <w:start w:val="1"/>
-      <w:numFmt w:val="bullet"/>
-      <w:lvlText w:val="-"/>
-      <w:lvlJc w:val="left"/>
-      <w:pPr>
-        <w:ind w:left="3240" w:hanging="360"/>
-      </w:pPr>
-      <w:rPr>
-        <w:rFonts w:ascii="OpenSymbol" w:hAnsi="OpenSymbol" w:cs="OpenSymbol" w:hint="default"/>
-      </w:rPr>
-    </w:lvl>
-    <w:lvl w:ilvl="8">
-      <w:start w:val="1"/>
-      <w:numFmt w:val="bullet"/>
-      <w:lvlText w:val="-"/>
-      <w:lvlJc w:val="left"/>
-      <w:pPr>
-        <w:ind w:left="3600" w:hanging="360"/>
-      </w:pPr>
-      <w:rPr>
-        <w:rFonts w:ascii="OpenSymbol" w:hAnsi="OpenSymbol" w:cs="OpenSymbol" w:hint="default"/>
-      </w:rPr>
-    </w:lvl>
-  </w:abstractNum>
-  <w:abstractNum w:abstractNumId="10">
-    <w:lvl w:ilvl="0">
-      <w:numFmt w:val="bullet"/>
-      <w:lvlText w:val="-"/>
-      <w:lvlJc w:val="left"/>
-      <w:pPr>
-        <w:ind w:left="720" w:hanging="360"/>
-      </w:pPr>
-      <w:rPr>
-        <w:rFonts w:ascii="OpenSymbol" w:hAnsi="OpenSymbol" w:cs="OpenSymbol" w:hint="default"/>
-      </w:rPr>
-    </w:lvl>
-    <w:lvl w:ilvl="1">
-      <w:start w:val="1"/>
-      <w:numFmt w:val="bullet"/>
-      <w:lvlText w:val="-"/>
-      <w:lvlJc w:val="left"/>
-      <w:pPr>
-        <w:ind w:left="1080" w:hanging="360"/>
-      </w:pPr>
-      <w:rPr>
-        <w:rFonts w:ascii="OpenSymbol" w:hAnsi="OpenSymbol" w:cs="OpenSymbol" w:hint="default"/>
-      </w:rPr>
-    </w:lvl>
-    <w:lvl w:ilvl="2">
-      <w:start w:val="1"/>
-      <w:numFmt w:val="bullet"/>
-      <w:lvlText w:val="-"/>
-      <w:lvlJc w:val="left"/>
-      <w:pPr>
-        <w:ind w:left="1440" w:hanging="360"/>
-      </w:pPr>
-      <w:rPr>
-        <w:rFonts w:ascii="OpenSymbol" w:hAnsi="OpenSymbol" w:cs="OpenSymbol" w:hint="default"/>
-      </w:rPr>
-    </w:lvl>
-    <w:lvl w:ilvl="3">
-      <w:start w:val="1"/>
-      <w:numFmt w:val="bullet"/>
-      <w:lvlText w:val="-"/>
-      <w:lvlJc w:val="left"/>
-      <w:pPr>
-        <w:ind w:left="1800" w:hanging="360"/>
-      </w:pPr>
-      <w:rPr>
-        <w:rFonts w:ascii="OpenSymbol" w:hAnsi="OpenSymbol" w:cs="OpenSymbol" w:hint="default"/>
-      </w:rPr>
-    </w:lvl>
-    <w:lvl w:ilvl="4">
-      <w:start w:val="1"/>
-      <w:numFmt w:val="bullet"/>
-      <w:lvlText w:val="-"/>
-      <w:lvlJc w:val="left"/>
-      <w:pPr>
-        <w:ind w:left="2160" w:hanging="360"/>
-      </w:pPr>
-      <w:rPr>
-        <w:rFonts w:ascii="OpenSymbol" w:hAnsi="OpenSymbol" w:cs="OpenSymbol" w:hint="default"/>
-      </w:rPr>
-    </w:lvl>
-    <w:lvl w:ilvl="5">
-      <w:start w:val="1"/>
-      <w:numFmt w:val="bullet"/>
-      <w:lvlText w:val="-"/>
-      <w:lvlJc w:val="left"/>
-      <w:pPr>
-        <w:ind w:left="2520" w:hanging="360"/>
-      </w:pPr>
-      <w:rPr>
-        <w:rFonts w:ascii="OpenSymbol" w:hAnsi="OpenSymbol" w:cs="OpenSymbol" w:hint="default"/>
-      </w:rPr>
-    </w:lvl>
-    <w:lvl w:ilvl="6">
-      <w:start w:val="1"/>
-      <w:numFmt w:val="bullet"/>
-      <w:lvlText w:val="-"/>
-      <w:lvlJc w:val="left"/>
-      <w:pPr>
-        <w:ind w:left="2880" w:hanging="360"/>
-      </w:pPr>
-      <w:rPr>
-        <w:rFonts w:ascii="OpenSymbol" w:hAnsi="OpenSymbol" w:cs="OpenSymbol" w:hint="default"/>
-      </w:rPr>
-    </w:lvl>
-    <w:lvl w:ilvl="7">
-      <w:start w:val="1"/>
-      <w:numFmt w:val="bullet"/>
-      <w:lvlText w:val="-"/>
-      <w:lvlJc w:val="left"/>
-      <w:pPr>
-        <w:ind w:left="3240" w:hanging="360"/>
-      </w:pPr>
-      <w:rPr>
-        <w:rFonts w:ascii="OpenSymbol" w:hAnsi="OpenSymbol" w:cs="OpenSymbol" w:hint="default"/>
-      </w:rPr>
-    </w:lvl>
-    <w:lvl w:ilvl="8">
-      <w:start w:val="1"/>
-      <w:numFmt w:val="bullet"/>
-      <w:lvlText w:val="-"/>
-      <w:lvlJc w:val="left"/>
-      <w:pPr>
-        <w:ind w:left="3600" w:hanging="360"/>
-      </w:pPr>
-      <w:rPr>
-        <w:rFonts w:ascii="OpenSymbol" w:hAnsi="OpenSymbol" w:cs="OpenSymbol" w:hint="default"/>
-      </w:rPr>
-    </w:lvl>
-  </w:abstractNum>
-  <w:abstractNum w:abstractNumId="11">
     <w:lvl w:ilvl="0">
       <w:start w:val="1"/>
       <w:numFmt w:val="decimal"/>
@@ -3095,18 +3459,6 @@
   <w:num w:numId="7">
     <w:abstractNumId w:val="7"/>
   </w:num>
-  <w:num w:numId="8">
-    <w:abstractNumId w:val="8"/>
-  </w:num>
-  <w:num w:numId="9">
-    <w:abstractNumId w:val="9"/>
-  </w:num>
-  <w:num w:numId="10">
-    <w:abstractNumId w:val="10"/>
-  </w:num>
-  <w:num w:numId="11">
-    <w:abstractNumId w:val="11"/>
-  </w:num>
 </w:numbering>
 </file>
 
@@ -3133,7 +3485,6 @@
     <w:pPr>
       <w:pageBreakBefore w:val="false"/>
       <w:widowControl/>
-      <w:pBdr/>
       <w:suppressAutoHyphens w:val="false"/>
       <w:bidi w:val="0"/>
       <w:spacing w:lineRule="auto" w:line="240" w:beforeAutospacing="0" w:before="0" w:afterAutospacing="0" w:after="0"/>
@@ -3175,6 +3526,15 @@
     <w:name w:val="Hyperlink"/>
     <w:rPr>
       <w:u w:val="single" w:color="00000A"/>
+    </w:rPr>
+  </w:style>
+  <w:style w:type="character" w:styleId="ListLabel1">
+    <w:name w:val="ListLabel 1"/>
+    <w:qFormat/>
+    <w:rPr>
+      <w:rFonts w:cs="OpenSymbol"/>
+      <w:b w:val="false"/>
+      <w:sz w:val="26"/>
     </w:rPr>
   </w:style>
   <w:style w:type="paragraph" w:styleId="Overskrift">
@@ -3258,7 +3618,7 @@
     <w:name w:val="Liste"/>
     <w:basedOn w:val="Brdtekst"/>
     <w:pPr>
-      <w:shd w:fill="FFFFFF" w:val="clear"/>
+      <w:shd w:val="clear" w:fill="FFFFFF"/>
     </w:pPr>
     <w:rPr/>
   </w:style>

</xml_diff>